<commit_message>
Finalização do projeot + adicionado os textos nescessarios
</commit_message>
<xml_diff>
--- a/DadosExtra/relatorio.docx
+++ b/DadosExtra/relatorio.docx
@@ -343,24 +343,14 @@
           <w:rFonts w:ascii="Arial" w:hAnsi="Arial"/>
           <w:caps/>
         </w:rPr>
-        <w:t>Um estudo sobre informação e comunicação:</w:t>
-      </w:r>
-    </w:p>
-    <w:p>
-      <w:pPr>
-        <w:pStyle w:val="Standard"/>
-        <w:jc w:val="center"/>
+        <w:t xml:space="preserve">Um estudo sobre </w:t>
+      </w:r>
+      <w:r>
         <w:rPr>
           <w:rFonts w:ascii="Arial" w:hAnsi="Arial"/>
           <w:caps/>
         </w:rPr>
-      </w:pPr>
-      <w:r>
-        <w:rPr>
-          <w:rFonts w:ascii="Arial" w:hAnsi="Arial"/>
-          <w:caps/>
-        </w:rPr>
-        <w:t>do conceito inicial ao estado da arte</w:t>
+        <w:t>a lista ordenada</w:t>
       </w:r>
     </w:p>
     <w:p>
@@ -603,7 +593,13 @@
         <w:rPr>
           <w:rFonts w:ascii="Arial" w:hAnsi="Arial"/>
         </w:rPr>
-        <w:t xml:space="preserve"> 2017</w:t>
+        <w:t xml:space="preserve"> 20</w:t>
+      </w:r>
+      <w:r>
+        <w:rPr>
+          <w:rFonts w:ascii="Arial" w:hAnsi="Arial"/>
+        </w:rPr>
+        <w:t>18</w:t>
       </w:r>
     </w:p>
     <w:p>
@@ -798,6 +794,7 @@
         <w:jc w:val="center"/>
         <w:rPr>
           <w:rFonts w:ascii="Arial" w:hAnsi="Arial"/>
+          <w:caps/>
         </w:rPr>
       </w:pPr>
       <w:r>
@@ -811,25 +808,17 @@
           <w:rFonts w:ascii="Arial" w:hAnsi="Arial"/>
           <w:caps/>
         </w:rPr>
-        <w:t>Um estudo sobre informação e comunicação:</w:t>
-      </w:r>
-    </w:p>
-    <w:p>
-      <w:pPr>
-        <w:pStyle w:val="Standard"/>
-        <w:jc w:val="center"/>
-        <w:rPr>
-          <w:rFonts w:ascii="Arial" w:hAnsi="Arial"/>
-          <w:caps/>
-        </w:rPr>
-      </w:pPr>
-      <w:r>
-        <w:rPr>
-          <w:rFonts w:ascii="Arial" w:hAnsi="Arial"/>
-          <w:caps/>
-        </w:rPr>
-        <w:t>do conceito inicial ao estado da arte</w:t>
-      </w:r>
+        <w:t>Um estudo sobre a lista ordenada</w:t>
+      </w:r>
+    </w:p>
+    <w:p>
+      <w:pPr>
+        <w:pStyle w:val="Standard"/>
+        <w:jc w:val="center"/>
+        <w:rPr>
+          <w:rFonts w:ascii="Arial" w:hAnsi="Arial"/>
+        </w:rPr>
+      </w:pPr>
     </w:p>
     <w:p>
       <w:pPr>
@@ -889,7 +878,19 @@
         <w:rPr>
           <w:rFonts w:ascii="Arial" w:hAnsi="Arial"/>
         </w:rPr>
-        <w:t>Relatório técnico apresentado como requisito parcial para obtenção de aprovação na disciplina Introdução à Informática, no Curso de Sistemas de Informação, na Universidade Federal de Santa Catarina.</w:t>
+        <w:t xml:space="preserve">Relatório técnico apresentado como requisito parcial para obtenção de aprovação na disciplina </w:t>
+      </w:r>
+      <w:r>
+        <w:rPr>
+          <w:rFonts w:ascii="Arial" w:hAnsi="Arial"/>
+        </w:rPr>
+        <w:t>Estrutura de Dados</w:t>
+      </w:r>
+      <w:r>
+        <w:rPr>
+          <w:rFonts w:ascii="Arial" w:hAnsi="Arial"/>
+        </w:rPr>
+        <w:t>, no Curso de Sistemas de Informação, na Universidade Federal de Santa Catarina.</w:t>
       </w:r>
     </w:p>
     <w:p>
@@ -915,8 +916,22 @@
         <w:rPr>
           <w:rFonts w:ascii="Arial" w:hAnsi="Arial"/>
         </w:rPr>
-        <w:t>Prof. Dr. João Candido Lima Dovicchi</w:t>
-      </w:r>
+        <w:t xml:space="preserve">Prof. Dr. </w:t>
+      </w:r>
+      <w:r>
+        <w:rPr>
+          <w:rFonts w:ascii="Arial" w:hAnsi="Arial"/>
+        </w:rPr>
+        <w:t xml:space="preserve">José Eduardo de </w:t>
+      </w:r>
+      <w:proofErr w:type="spellStart"/>
+      <w:r>
+        <w:rPr>
+          <w:rFonts w:ascii="Arial" w:hAnsi="Arial"/>
+        </w:rPr>
+        <w:t>Lucca</w:t>
+      </w:r>
+      <w:proofErr w:type="spellEnd"/>
     </w:p>
     <w:p>
       <w:pPr>
@@ -1086,7 +1101,13 @@
         <w:rPr>
           <w:rFonts w:ascii="Arial" w:hAnsi="Arial"/>
         </w:rPr>
-        <w:t>2017</w:t>
+        <w:t>20</w:t>
+      </w:r>
+      <w:r>
+        <w:rPr>
+          <w:rFonts w:ascii="Arial" w:hAnsi="Arial"/>
+        </w:rPr>
+        <w:t>18</w:t>
       </w:r>
     </w:p>
     <w:p>
@@ -1137,7 +1158,13 @@
           <w:rFonts w:ascii="Arial" w:hAnsi="Arial"/>
         </w:rPr>
         <w:tab/>
-        <w:t>O trabalho aborda o conceito inicial do que é informação e comunicação, bem como a sinergia que as duas possuem. Assim é possível descrever uma cronologia temporal da sua evolução, partindo desde representações rupestres até a dispositivos móveis com acesso à rede de computadores, a internet. Com os conteúdos abordados, é realizada uma reflexão de como os meios de comunicação facilitam o dia a dia, quebrando barreiras físicas e temporais, e proporcionando um mundo interligado com rápido envio e recebimento de informações.</w:t>
+        <w:t xml:space="preserve">O trabalho </w:t>
+      </w:r>
+      <w:r>
+        <w:rPr>
+          <w:rFonts w:ascii="Arial" w:hAnsi="Arial"/>
+        </w:rPr>
+        <w:t>é sobre a construção e o teste de uma Lista Encadeada Simples Ordenada, com conceitos já abordados em sala de aula e a estrutura de dado implementada na linguagem Java.</w:t>
       </w:r>
     </w:p>
     <w:p>
@@ -1161,32 +1188,102 @@
         <w:rPr>
           <w:rFonts w:ascii="Arial" w:hAnsi="Arial"/>
         </w:rPr>
-        <w:t>Palavras-chave: Informação, Comunicação, Tecnologias.</w:t>
-      </w:r>
-    </w:p>
-    <w:p>
-      <w:pPr>
-        <w:pStyle w:val="ContentsHeading"/>
-        <w:pageBreakBefore/>
+        <w:t xml:space="preserve">Palavras-chave: </w:t>
+      </w:r>
+      <w:r>
+        <w:rPr>
+          <w:rFonts w:ascii="Arial" w:hAnsi="Arial"/>
+        </w:rPr>
+        <w:t>Estrutura</w:t>
+      </w:r>
+      <w:r>
+        <w:rPr>
+          <w:rFonts w:ascii="Arial" w:hAnsi="Arial"/>
+        </w:rPr>
+        <w:t xml:space="preserve">, </w:t>
+      </w:r>
+      <w:r>
+        <w:rPr>
+          <w:rFonts w:ascii="Arial" w:hAnsi="Arial"/>
+        </w:rPr>
+        <w:t>Dados</w:t>
+      </w:r>
+      <w:r>
+        <w:rPr>
+          <w:rFonts w:ascii="Arial" w:hAnsi="Arial"/>
+        </w:rPr>
+        <w:t xml:space="preserve">, </w:t>
+      </w:r>
+      <w:r>
+        <w:rPr>
+          <w:rFonts w:ascii="Arial" w:hAnsi="Arial"/>
+        </w:rPr>
+        <w:t>Lista Ordenada</w:t>
+      </w:r>
+      <w:r>
+        <w:rPr>
+          <w:rFonts w:ascii="Arial" w:hAnsi="Arial"/>
+        </w:rPr>
+        <w:t>, Java</w:t>
+      </w:r>
+      <w:r>
+        <w:rPr>
+          <w:rFonts w:ascii="Arial" w:hAnsi="Arial"/>
+        </w:rPr>
+        <w:t>.</w:t>
+      </w:r>
+    </w:p>
+    <w:p>
+      <w:pPr>
+        <w:rPr>
+          <w:rFonts w:ascii="Arial" w:eastAsia="SimSun" w:hAnsi="Arial" w:cs="Arial"/>
+          <w:kern w:val="3"/>
+          <w:sz w:val="24"/>
+          <w:szCs w:val="24"/>
+          <w:lang w:eastAsia="zh-CN" w:bidi="hi-IN"/>
+        </w:rPr>
+      </w:pPr>
+      <w:r>
+        <w:rPr>
+          <w:rFonts w:ascii="Arial" w:hAnsi="Arial"/>
+        </w:rPr>
+        <w:br w:type="page"/>
+      </w:r>
+    </w:p>
+    <w:p>
+      <w:pPr>
+        <w:pStyle w:val="Standard"/>
+        <w:jc w:val="center"/>
+        <w:rPr>
+          <w:rFonts w:ascii="Arial" w:hAnsi="Arial"/>
+        </w:rPr>
+      </w:pPr>
+      <w:r>
+        <w:rPr>
+          <w:rFonts w:ascii="Arial" w:hAnsi="Arial"/>
+        </w:rPr>
+        <w:lastRenderedPageBreak/>
+        <w:t>SUMÁRIO</w:t>
+      </w:r>
+    </w:p>
+    <w:p>
+      <w:pPr>
+        <w:pStyle w:val="Sumrio1"/>
         <w:tabs>
-          <w:tab w:val="right" w:leader="dot" w:pos="8838"/>
+          <w:tab w:val="right" w:leader="dot" w:pos="9061"/>
         </w:tabs>
-        <w:jc w:val="center"/>
-        <w:rPr>
-          <w:b w:val="0"/>
-          <w:bCs w:val="0"/>
+        <w:rPr>
+          <w:noProof/>
         </w:rPr>
       </w:pPr>
       <w:r>
         <w:rPr>
           <w:rFonts w:ascii="Liberation Serif" w:eastAsia="SimSun" w:hAnsi="Liberation Serif"/>
-          <w:b w:val="0"/>
-          <w:bCs w:val="0"/>
-          <w:color w:val="auto"/>
-          <w:sz w:val="24"/>
-          <w:szCs w:val="24"/>
-        </w:rPr>
-        <w:lastRenderedPageBreak/>
+          <w:b/>
+          <w:bCs/>
+          <w:sz w:val="24"/>
+          <w:szCs w:val="24"/>
+        </w:rPr>
         <w:fldChar w:fldCharType="begin"/>
       </w:r>
       <w:r>
@@ -1195,300 +1292,252 @@
       <w:r>
         <w:rPr>
           <w:rFonts w:ascii="Liberation Serif" w:eastAsia="SimSun" w:hAnsi="Liberation Serif"/>
-          <w:b w:val="0"/>
-          <w:bCs w:val="0"/>
-          <w:color w:val="auto"/>
+          <w:b/>
+          <w:bCs/>
           <w:sz w:val="24"/>
           <w:szCs w:val="24"/>
         </w:rPr>
         <w:fldChar w:fldCharType="separate"/>
       </w:r>
-      <w:r>
-        <w:rPr>
-          <w:b w:val="0"/>
-          <w:bCs w:val="0"/>
-        </w:rPr>
-        <w:t>SUMÁRIO</w:t>
-      </w:r>
-    </w:p>
-    <w:p>
-      <w:pPr>
-        <w:pStyle w:val="ContentsHeading"/>
-        <w:tabs>
-          <w:tab w:val="right" w:leader="dot" w:pos="8838"/>
-        </w:tabs>
-        <w:jc w:val="center"/>
-      </w:pPr>
-    </w:p>
-    <w:p>
-      <w:pPr>
-        <w:pStyle w:val="Contents1"/>
-        <w:rPr>
-          <w:rFonts w:hint="eastAsia"/>
-        </w:rPr>
-      </w:pPr>
-      <w:hyperlink r:id="rId5" w:history="1">
+      <w:hyperlink w:anchor="_Toc511574218" w:history="1">
         <w:r>
+          <w:rPr>
+            <w:rStyle w:val="Hyperlink"/>
+            <w:rFonts w:ascii="Arial" w:hAnsi="Arial"/>
+            <w:noProof/>
+            <w:lang w:bidi="hi-IN"/>
+          </w:rPr>
           <w:t>1. INTRODUÇÃO</w:t>
         </w:r>
         <w:r>
+          <w:rPr>
+            <w:noProof/>
+          </w:rPr>
           <w:tab/>
-          <w:t>5</w:t>
+        </w:r>
+        <w:r>
+          <w:rPr>
+            <w:noProof/>
+          </w:rPr>
+          <w:fldChar w:fldCharType="begin"/>
+        </w:r>
+        <w:r>
+          <w:rPr>
+            <w:noProof/>
+          </w:rPr>
+          <w:instrText xml:space="preserve"> PAGEREF _Toc511574218 \h </w:instrText>
+        </w:r>
+        <w:r>
+          <w:rPr>
+            <w:noProof/>
+          </w:rPr>
+        </w:r>
+        <w:r>
+          <w:rPr>
+            <w:noProof/>
+          </w:rPr>
+          <w:fldChar w:fldCharType="separate"/>
+        </w:r>
+        <w:r>
+          <w:rPr>
+            <w:noProof/>
+          </w:rPr>
+          <w:t>7</w:t>
+        </w:r>
+        <w:r>
+          <w:rPr>
+            <w:noProof/>
+          </w:rPr>
+          <w:fldChar w:fldCharType="end"/>
         </w:r>
       </w:hyperlink>
     </w:p>
     <w:p>
       <w:pPr>
-        <w:pStyle w:val="Contents1"/>
-        <w:rPr>
-          <w:rFonts w:hint="eastAsia"/>
-        </w:rPr>
-      </w:pPr>
-      <w:hyperlink r:id="rId6" w:history="1">
+        <w:pStyle w:val="Sumrio1"/>
+        <w:tabs>
+          <w:tab w:val="right" w:leader="dot" w:pos="9061"/>
+        </w:tabs>
+        <w:rPr>
+          <w:noProof/>
+        </w:rPr>
+      </w:pPr>
+      <w:hyperlink w:anchor="_Toc511574219" w:history="1">
         <w:r>
-          <w:t>2. A EVOLUÇÃO DA INFORMAÇÃO E DA COMUNICAÇÃO</w:t>
+          <w:rPr>
+            <w:rStyle w:val="Hyperlink"/>
+            <w:rFonts w:ascii="Arial" w:hAnsi="Arial"/>
+            <w:noProof/>
+            <w:lang w:bidi="hi-IN"/>
+          </w:rPr>
+          <w:t>2. CONCEPÇÃO</w:t>
         </w:r>
         <w:r>
+          <w:rPr>
+            <w:noProof/>
+          </w:rPr>
           <w:tab/>
-          <w:t>6</w:t>
+        </w:r>
+        <w:r>
+          <w:rPr>
+            <w:noProof/>
+          </w:rPr>
+          <w:fldChar w:fldCharType="begin"/>
+        </w:r>
+        <w:r>
+          <w:rPr>
+            <w:noProof/>
+          </w:rPr>
+          <w:instrText xml:space="preserve"> PAGEREF _Toc511574219 \h </w:instrText>
+        </w:r>
+        <w:r>
+          <w:rPr>
+            <w:noProof/>
+          </w:rPr>
+        </w:r>
+        <w:r>
+          <w:rPr>
+            <w:noProof/>
+          </w:rPr>
+          <w:fldChar w:fldCharType="separate"/>
+        </w:r>
+        <w:r>
+          <w:rPr>
+            <w:noProof/>
+          </w:rPr>
+          <w:t>8</w:t>
+        </w:r>
+        <w:r>
+          <w:rPr>
+            <w:noProof/>
+          </w:rPr>
+          <w:fldChar w:fldCharType="end"/>
         </w:r>
       </w:hyperlink>
     </w:p>
     <w:p>
       <w:pPr>
-        <w:pStyle w:val="Contents2"/>
-        <w:rPr>
-          <w:rFonts w:hint="eastAsia"/>
-        </w:rPr>
-      </w:pPr>
-      <w:hyperlink r:id="rId7" w:history="1">
+        <w:pStyle w:val="Sumrio1"/>
+        <w:tabs>
+          <w:tab w:val="right" w:leader="dot" w:pos="9061"/>
+        </w:tabs>
+        <w:rPr>
+          <w:noProof/>
+        </w:rPr>
+      </w:pPr>
+      <w:hyperlink w:anchor="_Toc511574220" w:history="1">
         <w:r>
-          <w:t>2.1 Informação</w:t>
+          <w:rPr>
+            <w:rStyle w:val="Hyperlink"/>
+            <w:rFonts w:ascii="Arial" w:hAnsi="Arial"/>
+            <w:noProof/>
+            <w:lang w:bidi="hi-IN"/>
+          </w:rPr>
+          <w:t>2. CRIAÇÃO DO PROJETO</w:t>
         </w:r>
         <w:r>
+          <w:rPr>
+            <w:noProof/>
+          </w:rPr>
           <w:tab/>
-          <w:t>6</w:t>
+        </w:r>
+        <w:r>
+          <w:rPr>
+            <w:noProof/>
+          </w:rPr>
+          <w:fldChar w:fldCharType="begin"/>
+        </w:r>
+        <w:r>
+          <w:rPr>
+            <w:noProof/>
+          </w:rPr>
+          <w:instrText xml:space="preserve"> PAGEREF _Toc511574220 \h </w:instrText>
+        </w:r>
+        <w:r>
+          <w:rPr>
+            <w:noProof/>
+          </w:rPr>
+        </w:r>
+        <w:r>
+          <w:rPr>
+            <w:noProof/>
+          </w:rPr>
+          <w:fldChar w:fldCharType="separate"/>
+        </w:r>
+        <w:r>
+          <w:rPr>
+            <w:noProof/>
+          </w:rPr>
+          <w:t>9</w:t>
+        </w:r>
+        <w:r>
+          <w:rPr>
+            <w:noProof/>
+          </w:rPr>
+          <w:fldChar w:fldCharType="end"/>
         </w:r>
       </w:hyperlink>
     </w:p>
     <w:p>
       <w:pPr>
-        <w:pStyle w:val="Contents2"/>
-        <w:rPr>
-          <w:rFonts w:hint="eastAsia"/>
-        </w:rPr>
-      </w:pPr>
-      <w:hyperlink r:id="rId8" w:history="1">
+        <w:pStyle w:val="Sumrio1"/>
+        <w:tabs>
+          <w:tab w:val="right" w:leader="dot" w:pos="9061"/>
+        </w:tabs>
+        <w:rPr>
+          <w:noProof/>
+        </w:rPr>
+      </w:pPr>
+      <w:hyperlink w:anchor="_Toc511574221" w:history="1">
         <w:r>
-          <w:t>2.2 Comunicação</w:t>
+          <w:rPr>
+            <w:rStyle w:val="Hyperlink"/>
+            <w:rFonts w:ascii="Arial" w:hAnsi="Arial"/>
+            <w:noProof/>
+            <w:lang w:bidi="hi-IN"/>
+          </w:rPr>
+          <w:t>3. TESTES</w:t>
         </w:r>
         <w:r>
+          <w:rPr>
+            <w:noProof/>
+          </w:rPr>
           <w:tab/>
-          <w:t>7</w:t>
-        </w:r>
-      </w:hyperlink>
-    </w:p>
-    <w:p>
-      <w:pPr>
-        <w:pStyle w:val="Contents2"/>
-        <w:rPr>
-          <w:rFonts w:hint="eastAsia"/>
-        </w:rPr>
-      </w:pPr>
-      <w:hyperlink r:id="rId9" w:history="1">
-        <w:r>
-          <w:t>2.3 Sinergia da informação e comunicação</w:t>
         </w:r>
         <w:r>
-          <w:tab/>
-          <w:t>8</w:t>
-        </w:r>
-      </w:hyperlink>
-    </w:p>
-    <w:p>
-      <w:pPr>
-        <w:pStyle w:val="Contents2"/>
-        <w:rPr>
-          <w:rFonts w:hint="eastAsia"/>
-        </w:rPr>
-      </w:pPr>
-      <w:hyperlink r:id="rId10" w:history="1">
-        <w:r>
-          <w:t>2.4 Histórico</w:t>
+          <w:rPr>
+            <w:noProof/>
+          </w:rPr>
+          <w:fldChar w:fldCharType="begin"/>
         </w:r>
         <w:r>
-          <w:tab/>
-          <w:t>9</w:t>
-        </w:r>
-      </w:hyperlink>
-    </w:p>
-    <w:p>
-      <w:pPr>
-        <w:pStyle w:val="Contents2"/>
-        <w:rPr>
-          <w:rFonts w:hint="eastAsia"/>
-        </w:rPr>
-      </w:pPr>
-      <w:hyperlink r:id="rId11" w:history="1">
-        <w:r>
-          <w:t>2.5 A internet quebrando paradigmas</w:t>
+          <w:rPr>
+            <w:noProof/>
+          </w:rPr>
+          <w:instrText xml:space="preserve"> PAGEREF _Toc511574221 \h </w:instrText>
         </w:r>
         <w:r>
-          <w:tab/>
-          <w:t>13</w:t>
-        </w:r>
-      </w:hyperlink>
-    </w:p>
-    <w:p>
-      <w:pPr>
-        <w:pStyle w:val="Contents2"/>
-        <w:rPr>
-          <w:rFonts w:hint="eastAsia"/>
-        </w:rPr>
-      </w:pPr>
-      <w:hyperlink r:id="rId12" w:history="1">
-        <w:r>
-          <w:t>2.6 ESTADO DA ARTE</w:t>
+          <w:rPr>
+            <w:noProof/>
+          </w:rPr>
         </w:r>
         <w:r>
-          <w:tab/>
-          <w:t>14</w:t>
-        </w:r>
-      </w:hyperlink>
-    </w:p>
-    <w:p>
-      <w:pPr>
-        <w:pStyle w:val="Contents2"/>
-        <w:rPr>
-          <w:rFonts w:hint="eastAsia"/>
-        </w:rPr>
-      </w:pPr>
-      <w:hyperlink r:id="rId13" w:history="1">
-        <w:r>
-          <w:t>2.7 Rede de notícias</w:t>
+          <w:rPr>
+            <w:noProof/>
+          </w:rPr>
+          <w:fldChar w:fldCharType="separate"/>
         </w:r>
         <w:r>
-          <w:tab/>
-          <w:t>16</w:t>
-        </w:r>
-      </w:hyperlink>
-    </w:p>
-    <w:p>
-      <w:pPr>
-        <w:pStyle w:val="Contents2"/>
-        <w:rPr>
-          <w:rFonts w:hint="eastAsia"/>
-        </w:rPr>
-      </w:pPr>
-      <w:hyperlink r:id="rId14" w:history="1">
-        <w:r>
-          <w:t>2.8 Redes sociais</w:t>
+          <w:rPr>
+            <w:noProof/>
+          </w:rPr>
+          <w:t>11</w:t>
         </w:r>
         <w:r>
-          <w:tab/>
-          <w:t>17</w:t>
-        </w:r>
-      </w:hyperlink>
-    </w:p>
-    <w:p>
-      <w:pPr>
-        <w:pStyle w:val="Contents2"/>
-        <w:rPr>
-          <w:rFonts w:hint="eastAsia"/>
-        </w:rPr>
-      </w:pPr>
-      <w:hyperlink r:id="rId15" w:history="1">
-        <w:r>
-          <w:t>2.9 OSI</w:t>
-        </w:r>
-        <w:r>
-          <w:tab/>
-          <w:t>18</w:t>
-        </w:r>
-      </w:hyperlink>
-    </w:p>
-    <w:p>
-      <w:pPr>
-        <w:pStyle w:val="Contents1"/>
-        <w:rPr>
-          <w:rFonts w:hint="eastAsia"/>
-        </w:rPr>
-      </w:pPr>
-      <w:hyperlink r:id="rId16" w:history="1">
-        <w:r>
-          <w:t>3. EXEMPLOS</w:t>
-        </w:r>
-        <w:r>
-          <w:tab/>
-          <w:t>20</w:t>
-        </w:r>
-      </w:hyperlink>
-    </w:p>
-    <w:p>
-      <w:pPr>
-        <w:pStyle w:val="Contents2"/>
-        <w:rPr>
-          <w:rFonts w:hint="eastAsia"/>
-        </w:rPr>
-      </w:pPr>
-      <w:hyperlink r:id="rId17" w:history="1">
-        <w:r>
-          <w:t>3.1 PALMA</w:t>
-        </w:r>
-        <w:r>
-          <w:tab/>
-          <w:t>20</w:t>
-        </w:r>
-      </w:hyperlink>
-    </w:p>
-    <w:p>
-      <w:pPr>
-        <w:pStyle w:val="Contents2"/>
-        <w:rPr>
-          <w:rFonts w:hint="eastAsia"/>
-        </w:rPr>
-      </w:pPr>
-      <w:hyperlink r:id="rId18" w:history="1">
-        <w:r>
-          <w:t>3.2 TICs na mediação andragógica</w:t>
-        </w:r>
-        <w:r>
-          <w:tab/>
-          <w:t>21</w:t>
-        </w:r>
-      </w:hyperlink>
-    </w:p>
-    <w:p>
-      <w:pPr>
-        <w:pStyle w:val="Contents1"/>
-        <w:rPr>
-          <w:rFonts w:hint="eastAsia"/>
-        </w:rPr>
-      </w:pPr>
-      <w:hyperlink r:id="rId19" w:history="1">
-        <w:r>
-          <w:t>4. CONCLUSÃO</w:t>
-        </w:r>
-        <w:r>
-          <w:tab/>
-          <w:t>23</w:t>
-        </w:r>
-      </w:hyperlink>
-    </w:p>
-    <w:p>
-      <w:pPr>
-        <w:pStyle w:val="Contents1"/>
-        <w:rPr>
-          <w:rFonts w:hint="eastAsia"/>
-        </w:rPr>
-      </w:pPr>
-      <w:hyperlink r:id="rId20" w:history="1">
-        <w:r>
-          <w:t>REFERENCIAS</w:t>
-        </w:r>
-        <w:r>
-          <w:tab/>
-          <w:t>24</w:t>
+          <w:rPr>
+            <w:noProof/>
+          </w:rPr>
+          <w:fldChar w:fldCharType="end"/>
         </w:r>
       </w:hyperlink>
     </w:p>
@@ -1531,7 +1580,7 @@
           <w:szCs w:val="24"/>
         </w:rPr>
       </w:pPr>
-      <w:bookmarkStart w:id="0" w:name="__RefHeading___Toc8981_2108472228"/>
+      <w:bookmarkStart w:id="0" w:name="_Toc511574218"/>
       <w:r>
         <w:rPr>
           <w:rFonts w:ascii="Arial" w:hAnsi="Arial"/>
@@ -1567,7 +1616,78 @@
           <w:rFonts w:ascii="Arial" w:hAnsi="Arial"/>
         </w:rPr>
         <w:tab/>
-        <w:t>Em um mundo onde novas tecnologias estão em constante desenvolvimento, entender de onde elas surgiram e como elas foram evoluindo é a base para compreender a evolução do mundo como um todo.</w:t>
+      </w:r>
+      <w:r>
+        <w:rPr>
+          <w:rFonts w:ascii="Arial" w:hAnsi="Arial"/>
+        </w:rPr>
+        <w:t xml:space="preserve">Para se ter um entendimento melhor sobre como as listas encadeadas ordenadas funcionam, o professor José Eduardo de </w:t>
+      </w:r>
+      <w:proofErr w:type="spellStart"/>
+      <w:r>
+        <w:rPr>
+          <w:rFonts w:ascii="Arial" w:hAnsi="Arial"/>
+        </w:rPr>
+        <w:t>Lucca</w:t>
+      </w:r>
+      <w:proofErr w:type="spellEnd"/>
+      <w:r>
+        <w:rPr>
+          <w:rFonts w:ascii="Arial" w:hAnsi="Arial"/>
+        </w:rPr>
+        <w:t xml:space="preserve"> solicitou a criação de uma Lista Encadeada e que, a partir dela, criaríamos uma lista ordenada. As exigências para a criação da lista simples (encadeada de uma via) seria ela ter os métodos públicos </w:t>
+      </w:r>
+      <w:proofErr w:type="spellStart"/>
+      <w:proofErr w:type="gramStart"/>
+      <w:r>
+        <w:rPr>
+          <w:rFonts w:ascii="Arial" w:hAnsi="Arial"/>
+        </w:rPr>
+        <w:t>inserirOrdenado</w:t>
+      </w:r>
+      <w:proofErr w:type="spellEnd"/>
+      <w:r>
+        <w:rPr>
+          <w:rFonts w:ascii="Arial" w:hAnsi="Arial"/>
+        </w:rPr>
+        <w:t>(</w:t>
+      </w:r>
+      <w:proofErr w:type="gramEnd"/>
+      <w:r>
+        <w:rPr>
+          <w:rFonts w:ascii="Arial" w:hAnsi="Arial"/>
+        </w:rPr>
+        <w:t>elemento completo), excluir(</w:t>
+      </w:r>
+      <w:r>
+        <w:rPr>
+          <w:rFonts w:ascii="Arial" w:hAnsi="Arial"/>
+        </w:rPr>
+        <w:t>ID do elemento a ser excluído</w:t>
+      </w:r>
+      <w:r>
+        <w:rPr>
+          <w:rFonts w:ascii="Arial" w:hAnsi="Arial"/>
+        </w:rPr>
+        <w:t>) e buscar(</w:t>
+      </w:r>
+      <w:r>
+        <w:rPr>
+          <w:rFonts w:ascii="Arial" w:hAnsi="Arial"/>
+        </w:rPr>
+        <w:t>ID do elemento a ser procurado</w:t>
+      </w:r>
+      <w:r>
+        <w:rPr>
+          <w:rFonts w:ascii="Arial" w:hAnsi="Arial"/>
+        </w:rPr>
+        <w:t>)</w:t>
+      </w:r>
+      <w:r>
+        <w:rPr>
+          <w:rFonts w:ascii="Arial" w:hAnsi="Arial"/>
+        </w:rPr>
+        <w:t>.</w:t>
       </w:r>
     </w:p>
     <w:p>
@@ -1583,71 +1703,13 @@
           <w:rFonts w:ascii="Arial" w:hAnsi="Arial"/>
         </w:rPr>
         <w:tab/>
-        <w:t>Partindo dos conceitos de informação e comunicação, o presente relatório técnico procura descrever como esses elementos se relacionam, sua importância para os nossos antepassados e nos dias atuais, bem como o seu estado da arte.</w:t>
-      </w:r>
-    </w:p>
-    <w:p>
-      <w:pPr>
-        <w:pStyle w:val="Standard"/>
-        <w:jc w:val="both"/>
-        <w:rPr>
-          <w:rFonts w:ascii="Arial" w:hAnsi="Arial"/>
-        </w:rPr>
-      </w:pPr>
-      <w:r>
-        <w:rPr>
-          <w:rFonts w:ascii="Arial" w:hAnsi="Arial"/>
-        </w:rPr>
-        <w:tab/>
-        <w:t>Para tanto, esse estudo apresenta uma linha do tempo da evolução das tecnologias de comunicação e informação, o surgimento da internet, os seus canais de informação e o impacto de algumas dessas tecnologias no mundo atual.</w:t>
-      </w:r>
-    </w:p>
-    <w:p>
-      <w:pPr>
-        <w:pStyle w:val="Standard"/>
-        <w:jc w:val="both"/>
-        <w:rPr>
-          <w:rFonts w:ascii="Arial" w:hAnsi="Arial"/>
-        </w:rPr>
-      </w:pPr>
-      <w:r>
-        <w:rPr>
-          <w:rFonts w:ascii="Arial" w:hAnsi="Arial"/>
-        </w:rPr>
-        <w:tab/>
-        <w:t>A pesquisa bibliográfica foi realizada utilizando a rede mundial de computadores, ao diretório de banco de dados de teses da Universidade Federal de Santa Catarina, bem como o acesso e a leitura de livros, jornais e periódicos.</w:t>
-      </w:r>
-    </w:p>
-    <w:p>
-      <w:pPr>
-        <w:pStyle w:val="Standard"/>
-        <w:jc w:val="both"/>
-        <w:rPr>
-          <w:rFonts w:ascii="Arial" w:hAnsi="Arial"/>
-        </w:rPr>
-      </w:pPr>
-      <w:r>
-        <w:rPr>
-          <w:rFonts w:ascii="Arial" w:hAnsi="Arial"/>
-        </w:rPr>
-        <w:tab/>
-        <w:t>Seguindo a NBR 10719:2015 da ABNT e as orientações do professor-orientador Dr. João Candido Lima Dovicchi, o texto foi construído seguindo as devidas especificações.</w:t>
-      </w:r>
-    </w:p>
-    <w:p>
-      <w:pPr>
-        <w:pStyle w:val="Standard"/>
-        <w:jc w:val="both"/>
-        <w:rPr>
-          <w:rFonts w:ascii="Arial" w:hAnsi="Arial"/>
-        </w:rPr>
-      </w:pPr>
-      <w:r>
-        <w:rPr>
-          <w:rFonts w:ascii="Arial" w:hAnsi="Arial"/>
-        </w:rPr>
-        <w:tab/>
-        <w:t>Assim, espera-se que o trabalho contribua para o aumento de conhecimento aos interessados das áreas das tecnologias de informação e comunicação, servindo tanto como base de referências e informações, como também de uma leitura agradável aos estudantes de Sistemas de Informação.</w:t>
+        <w:t>Além disso, a lista ordenada deve também ser genérica, possibilitando que qualquer um desenvolvedor possa utilizar a lista criada para armazenar seus próprios objetos.</w:t>
+      </w:r>
+      <w:r>
+        <w:rPr>
+          <w:rFonts w:ascii="Arial" w:hAnsi="Arial"/>
+        </w:rPr>
+        <w:t xml:space="preserve"> Para tanto, o trabalho foi desenvolvido na linguagem Java.</w:t>
       </w:r>
     </w:p>
     <w:p>
@@ -1660,7 +1722,7 @@
           <w:rFonts w:ascii="Arial" w:hAnsi="Arial"/>
         </w:rPr>
       </w:pPr>
-      <w:bookmarkStart w:id="1" w:name="__RefHeading___Toc389_1493590166"/>
+      <w:bookmarkStart w:id="1" w:name="_Toc511574219"/>
       <w:r>
         <w:rPr>
           <w:rFonts w:ascii="Arial" w:hAnsi="Arial"/>
@@ -1670,7 +1732,17 @@
           <w:szCs w:val="24"/>
         </w:rPr>
         <w:lastRenderedPageBreak/>
-        <w:t>2. A EVOLUÇÃO DA INFORMAÇÃO E DA COMUNICAÇÃO</w:t>
+        <w:t xml:space="preserve">2. </w:t>
+      </w:r>
+      <w:r>
+        <w:rPr>
+          <w:rFonts w:ascii="Arial" w:hAnsi="Arial"/>
+          <w:b w:val="0"/>
+          <w:bCs w:val="0"/>
+          <w:sz w:val="24"/>
+          <w:szCs w:val="24"/>
+        </w:rPr>
+        <w:t>CONCEPÇÃO</w:t>
       </w:r>
       <w:bookmarkEnd w:id="1"/>
     </w:p>
@@ -1686,28 +1758,6 @@
     </w:p>
     <w:p>
       <w:pPr>
-        <w:pStyle w:val="Ttulo2"/>
-        <w:spacing w:before="0" w:after="0"/>
-        <w:jc w:val="both"/>
-        <w:rPr>
-          <w:rFonts w:ascii="Arial" w:hAnsi="Arial"/>
-        </w:rPr>
-      </w:pPr>
-      <w:bookmarkStart w:id="2" w:name="__RefHeading___Toc379_1493590166"/>
-      <w:r>
-        <w:rPr>
-          <w:rFonts w:ascii="Arial" w:hAnsi="Arial"/>
-          <w:b w:val="0"/>
-          <w:bCs w:val="0"/>
-          <w:sz w:val="24"/>
-          <w:szCs w:val="24"/>
-        </w:rPr>
-        <w:t>2.1 Informação</w:t>
-      </w:r>
-      <w:bookmarkEnd w:id="2"/>
-    </w:p>
-    <w:p>
-      <w:pPr>
         <w:pStyle w:val="Textbody"/>
         <w:spacing w:after="0" w:line="240" w:lineRule="auto"/>
         <w:jc w:val="both"/>
@@ -1720,6 +1770,7 @@
           <w:rFonts w:ascii="Arial" w:hAnsi="Arial"/>
         </w:rPr>
         <w:tab/>
+        <w:t>Para começar a realizar a lista, foi idealizado o projeto inicial de como a lista deveria ser e como se comportaria, para tanto, foi construído o seguinte quadro:</w:t>
       </w:r>
     </w:p>
     <w:p>
@@ -1731,13 +1782,6 @@
           <w:rFonts w:ascii="Arial" w:hAnsi="Arial"/>
         </w:rPr>
       </w:pPr>
-      <w:r>
-        <w:rPr>
-          <w:rFonts w:ascii="Arial" w:hAnsi="Arial"/>
-        </w:rPr>
-        <w:tab/>
-        <w:t>Para entender como a informação e comunicação andam juntas, será necessário, primeiro, definir o que é informação e o que é comunicação. Entretanto, isso é uma tarefa complicada. Chalmers (1993, p.99), na sua comparação entre o conceito de massa de Newton pelo conceito de democracia, expressa essa dificuldade em seu livro “O que é ciência afinal”, mostrando que é mais fácil definir uma ideia de uma tese do que um conceito de uma palavra:</w:t>
-      </w:r>
     </w:p>
     <w:p>
       <w:pPr>
@@ -1748,10 +1792,2680 @@
           <w:rFonts w:ascii="Arial" w:hAnsi="Arial"/>
         </w:rPr>
       </w:pPr>
-    </w:p>
-    <w:p>
-      <w:bookmarkStart w:id="3" w:name="_GoBack"/>
+      <w:r>
+        <w:rPr>
+          <w:noProof/>
+        </w:rPr>
+        <w:drawing>
+          <wp:inline distT="0" distB="0" distL="0" distR="0" wp14:anchorId="2977F690" wp14:editId="7B19A3EF">
+            <wp:extent cx="5400040" cy="5088890"/>
+            <wp:effectExtent l="0" t="0" r="0" b="0"/>
+            <wp:docPr id="5" name="Imagem 5"/>
+            <wp:cNvGraphicFramePr>
+              <a:graphicFrameLocks xmlns:a="http://schemas.openxmlformats.org/drawingml/2006/main" noChangeAspect="1"/>
+            </wp:cNvGraphicFramePr>
+            <a:graphic xmlns:a="http://schemas.openxmlformats.org/drawingml/2006/main">
+              <a:graphicData uri="http://schemas.openxmlformats.org/drawingml/2006/picture">
+                <pic:pic xmlns:pic="http://schemas.openxmlformats.org/drawingml/2006/picture">
+                  <pic:nvPicPr>
+                    <pic:cNvPr id="1" name=""/>
+                    <pic:cNvPicPr/>
+                  </pic:nvPicPr>
+                  <pic:blipFill>
+                    <a:blip r:embed="rId5"/>
+                    <a:stretch>
+                      <a:fillRect/>
+                    </a:stretch>
+                  </pic:blipFill>
+                  <pic:spPr>
+                    <a:xfrm>
+                      <a:off x="0" y="0"/>
+                      <a:ext cx="5400040" cy="5088890"/>
+                    </a:xfrm>
+                    <a:prstGeom prst="rect">
+                      <a:avLst/>
+                    </a:prstGeom>
+                  </pic:spPr>
+                </pic:pic>
+              </a:graphicData>
+            </a:graphic>
+          </wp:inline>
+        </w:drawing>
+      </w:r>
+    </w:p>
+    <w:p>
+      <w:pPr>
+        <w:pStyle w:val="Textbody"/>
+        <w:spacing w:after="0" w:line="240" w:lineRule="auto"/>
+        <w:jc w:val="both"/>
+        <w:rPr>
+          <w:rFonts w:ascii="Arial" w:hAnsi="Arial"/>
+        </w:rPr>
+      </w:pPr>
+    </w:p>
+    <w:p>
+      <w:pPr>
+        <w:pStyle w:val="Textbody"/>
+        <w:spacing w:after="0" w:line="240" w:lineRule="auto"/>
+        <w:jc w:val="both"/>
+        <w:rPr>
+          <w:rFonts w:ascii="Arial" w:hAnsi="Arial"/>
+        </w:rPr>
+      </w:pPr>
+      <w:r>
+        <w:rPr>
+          <w:rFonts w:ascii="Arial" w:hAnsi="Arial"/>
+        </w:rPr>
+        <w:tab/>
+        <w:t xml:space="preserve">A lista encadeada (Lista) foi idealizada a partir do que vimos em sala da aula, entretanto, ao invés de utilizar um pacote de dados </w:t>
+      </w:r>
+      <w:proofErr w:type="spellStart"/>
+      <w:r>
+        <w:rPr>
+          <w:rFonts w:ascii="Arial" w:hAnsi="Arial"/>
+        </w:rPr>
+        <w:t>int</w:t>
+      </w:r>
+      <w:proofErr w:type="spellEnd"/>
+      <w:r>
+        <w:rPr>
+          <w:rFonts w:ascii="Arial" w:hAnsi="Arial"/>
+        </w:rPr>
+        <w:t xml:space="preserve">, criei </w:t>
+      </w:r>
+      <w:proofErr w:type="gramStart"/>
+      <w:r>
+        <w:rPr>
+          <w:rFonts w:ascii="Arial" w:hAnsi="Arial"/>
+        </w:rPr>
+        <w:t>uma “pacote” de dados genéricos</w:t>
+      </w:r>
+      <w:r>
+        <w:rPr>
+          <w:rFonts w:ascii="Arial" w:hAnsi="Arial"/>
+        </w:rPr>
+        <w:t xml:space="preserve"> chamado</w:t>
+      </w:r>
+      <w:proofErr w:type="gramEnd"/>
+      <w:r>
+        <w:rPr>
+          <w:rFonts w:ascii="Arial" w:hAnsi="Arial"/>
+        </w:rPr>
+        <w:t xml:space="preserve"> de </w:t>
+      </w:r>
+      <w:proofErr w:type="spellStart"/>
+      <w:r>
+        <w:rPr>
+          <w:rFonts w:ascii="Arial" w:hAnsi="Arial"/>
+        </w:rPr>
+        <w:t>DadoLista</w:t>
+      </w:r>
+      <w:proofErr w:type="spellEnd"/>
+      <w:r>
+        <w:rPr>
+          <w:rFonts w:ascii="Arial" w:hAnsi="Arial"/>
+        </w:rPr>
+        <w:t xml:space="preserve">, no qual recebe como argumento um tipo de dado (Objeto) que implementa a interface </w:t>
+      </w:r>
+      <w:proofErr w:type="spellStart"/>
+      <w:r>
+        <w:rPr>
+          <w:rFonts w:ascii="Arial" w:hAnsi="Arial"/>
+        </w:rPr>
+        <w:t>IOrdenavel</w:t>
+      </w:r>
+      <w:proofErr w:type="spellEnd"/>
+      <w:r>
+        <w:rPr>
+          <w:rFonts w:ascii="Arial" w:hAnsi="Arial"/>
+        </w:rPr>
+        <w:t>.</w:t>
+      </w:r>
+      <w:r>
+        <w:rPr>
+          <w:rFonts w:ascii="Arial" w:hAnsi="Arial"/>
+        </w:rPr>
+        <w:t xml:space="preserve"> Da lista criada, foi feita a </w:t>
+      </w:r>
+      <w:proofErr w:type="spellStart"/>
+      <w:r>
+        <w:rPr>
+          <w:rFonts w:ascii="Arial" w:hAnsi="Arial"/>
+        </w:rPr>
+        <w:t>ListaOrdenada</w:t>
+      </w:r>
+      <w:proofErr w:type="spellEnd"/>
+      <w:r>
+        <w:rPr>
+          <w:rFonts w:ascii="Arial" w:hAnsi="Arial"/>
+        </w:rPr>
+        <w:t>.</w:t>
+      </w:r>
+    </w:p>
+    <w:p>
+      <w:pPr>
+        <w:pStyle w:val="Textbody"/>
+        <w:spacing w:after="0" w:line="240" w:lineRule="auto"/>
+        <w:jc w:val="both"/>
+        <w:rPr>
+          <w:rFonts w:ascii="Arial" w:hAnsi="Arial"/>
+        </w:rPr>
+      </w:pPr>
+      <w:r>
+        <w:rPr>
+          <w:rFonts w:ascii="Arial" w:hAnsi="Arial"/>
+        </w:rPr>
+        <w:tab/>
+        <w:t xml:space="preserve">A necessidade de se fazer uma Interface, a </w:t>
+      </w:r>
+      <w:proofErr w:type="spellStart"/>
+      <w:r>
+        <w:rPr>
+          <w:rFonts w:ascii="Arial" w:hAnsi="Arial"/>
+        </w:rPr>
+        <w:t>IOrdenavel</w:t>
+      </w:r>
+      <w:proofErr w:type="spellEnd"/>
+      <w:r>
+        <w:rPr>
+          <w:rFonts w:ascii="Arial" w:hAnsi="Arial"/>
+        </w:rPr>
+        <w:t>, era de assegurar que todo objeto que eu teria dentro da minha lista possuísse um campo que eu pudesse comparar para realizar a ordenação dos meus elementos. Para tanto, estipul</w:t>
+      </w:r>
+      <w:r>
+        <w:rPr>
+          <w:rFonts w:ascii="Arial" w:hAnsi="Arial"/>
+        </w:rPr>
+        <w:t>ei</w:t>
+      </w:r>
+      <w:r>
+        <w:rPr>
+          <w:rFonts w:ascii="Arial" w:hAnsi="Arial"/>
+        </w:rPr>
+        <w:t xml:space="preserve"> que todos os dados deveriam ter um dado de identificação (ID) e que, de preferência, fosse</w:t>
+      </w:r>
+      <w:r>
+        <w:rPr>
+          <w:rFonts w:ascii="Arial" w:hAnsi="Arial"/>
+        </w:rPr>
+        <w:t>m</w:t>
+      </w:r>
+      <w:r>
+        <w:rPr>
+          <w:rFonts w:ascii="Arial" w:hAnsi="Arial"/>
+        </w:rPr>
+        <w:t xml:space="preserve"> único</w:t>
+      </w:r>
+      <w:r>
+        <w:rPr>
+          <w:rFonts w:ascii="Arial" w:hAnsi="Arial"/>
+        </w:rPr>
+        <w:t>s.</w:t>
+      </w:r>
+    </w:p>
+    <w:p>
+      <w:pPr>
+        <w:pStyle w:val="Textbody"/>
+        <w:spacing w:after="0" w:line="240" w:lineRule="auto"/>
+        <w:jc w:val="both"/>
+        <w:rPr>
+          <w:rFonts w:ascii="Arial" w:hAnsi="Arial"/>
+        </w:rPr>
+      </w:pPr>
+    </w:p>
+    <w:p>
+      <w:pPr>
+        <w:pStyle w:val="Textbody"/>
+        <w:spacing w:after="0" w:line="240" w:lineRule="auto"/>
+        <w:jc w:val="both"/>
+        <w:rPr>
+          <w:rFonts w:ascii="Arial" w:hAnsi="Arial"/>
+        </w:rPr>
+      </w:pPr>
+    </w:p>
+    <w:p>
+      <w:pPr>
+        <w:pStyle w:val="Textbody"/>
+        <w:spacing w:after="0" w:line="240" w:lineRule="auto"/>
+        <w:jc w:val="both"/>
+        <w:rPr>
+          <w:rFonts w:ascii="Arial" w:hAnsi="Arial"/>
+        </w:rPr>
+      </w:pPr>
+    </w:p>
+    <w:p>
+      <w:pPr>
+        <w:pStyle w:val="Textbody"/>
+        <w:spacing w:after="0" w:line="240" w:lineRule="auto"/>
+        <w:jc w:val="both"/>
+        <w:rPr>
+          <w:rFonts w:ascii="Arial" w:hAnsi="Arial"/>
+        </w:rPr>
+      </w:pPr>
+    </w:p>
+    <w:p>
+      <w:pPr>
+        <w:pStyle w:val="Ttulo1"/>
+        <w:pageBreakBefore/>
+        <w:spacing w:before="0" w:after="0"/>
+        <w:jc w:val="both"/>
+        <w:rPr>
+          <w:rFonts w:ascii="Arial" w:hAnsi="Arial"/>
+        </w:rPr>
+      </w:pPr>
+      <w:bookmarkStart w:id="2" w:name="_Toc511574220"/>
+      <w:r>
+        <w:rPr>
+          <w:rFonts w:ascii="Arial" w:hAnsi="Arial"/>
+          <w:b w:val="0"/>
+          <w:bCs w:val="0"/>
+          <w:sz w:val="24"/>
+          <w:szCs w:val="24"/>
+        </w:rPr>
+        <w:lastRenderedPageBreak/>
+        <w:t xml:space="preserve">2. </w:t>
+      </w:r>
+      <w:r>
+        <w:rPr>
+          <w:rFonts w:ascii="Arial" w:hAnsi="Arial"/>
+          <w:b w:val="0"/>
+          <w:bCs w:val="0"/>
+          <w:sz w:val="24"/>
+          <w:szCs w:val="24"/>
+        </w:rPr>
+        <w:t>CRIAÇÃO DO PROJETO</w:t>
+      </w:r>
+      <w:bookmarkEnd w:id="2"/>
+    </w:p>
+    <w:p>
+      <w:pPr>
+        <w:pStyle w:val="Textbody"/>
+        <w:spacing w:after="0" w:line="240" w:lineRule="auto"/>
+        <w:jc w:val="both"/>
+        <w:rPr>
+          <w:rFonts w:ascii="Arial" w:hAnsi="Arial"/>
+        </w:rPr>
+      </w:pPr>
+    </w:p>
+    <w:p>
+      <w:pPr>
+        <w:pStyle w:val="Textbody"/>
+        <w:spacing w:after="0" w:line="240" w:lineRule="auto"/>
+        <w:jc w:val="both"/>
+        <w:rPr>
+          <w:rFonts w:ascii="Arial" w:hAnsi="Arial"/>
+        </w:rPr>
+      </w:pPr>
+      <w:r>
+        <w:rPr>
+          <w:rFonts w:ascii="Arial" w:hAnsi="Arial"/>
+        </w:rPr>
+        <w:tab/>
+      </w:r>
+      <w:r>
+        <w:rPr>
+          <w:rFonts w:ascii="Arial" w:hAnsi="Arial"/>
+        </w:rPr>
+        <w:t>Comecei implementando pel</w:t>
+      </w:r>
+      <w:r>
+        <w:rPr>
+          <w:rFonts w:ascii="Arial" w:hAnsi="Arial"/>
+        </w:rPr>
+        <w:t xml:space="preserve">o </w:t>
+      </w:r>
+      <w:proofErr w:type="spellStart"/>
+      <w:r>
+        <w:rPr>
+          <w:rFonts w:ascii="Arial" w:hAnsi="Arial"/>
+        </w:rPr>
+        <w:t>IOrdenavel</w:t>
+      </w:r>
+      <w:proofErr w:type="spellEnd"/>
+      <w:r>
+        <w:rPr>
+          <w:rFonts w:ascii="Arial" w:hAnsi="Arial"/>
+        </w:rPr>
+        <w:t>, que seria dali que meu projeto andaria</w:t>
+      </w:r>
+      <w:r>
+        <w:rPr>
+          <w:rFonts w:ascii="Arial" w:hAnsi="Arial"/>
+        </w:rPr>
+        <w:t xml:space="preserve">, nada mais simples do que exigir um método que retorne um </w:t>
+      </w:r>
+      <w:proofErr w:type="spellStart"/>
+      <w:r>
+        <w:rPr>
+          <w:rFonts w:ascii="Arial" w:hAnsi="Arial"/>
+        </w:rPr>
+        <w:t>int</w:t>
+      </w:r>
+      <w:proofErr w:type="spellEnd"/>
+      <w:r>
+        <w:rPr>
+          <w:rFonts w:ascii="Arial" w:hAnsi="Arial"/>
+        </w:rPr>
+        <w:t xml:space="preserve"> o qual seria meu suposto ID</w:t>
+      </w:r>
+      <w:r>
+        <w:rPr>
+          <w:rFonts w:ascii="Arial" w:hAnsi="Arial"/>
+        </w:rPr>
+        <w:t xml:space="preserve">, o ID = 0 é só para ele retornar 0 caso a pessoa não faça nada de especial para definir os </w:t>
+      </w:r>
+      <w:proofErr w:type="spellStart"/>
+      <w:r>
+        <w:rPr>
+          <w:rFonts w:ascii="Arial" w:hAnsi="Arial"/>
+        </w:rPr>
+        <w:t>IDs</w:t>
+      </w:r>
+      <w:proofErr w:type="spellEnd"/>
+      <w:r>
+        <w:rPr>
+          <w:rFonts w:ascii="Arial" w:hAnsi="Arial"/>
+        </w:rPr>
+        <w:t xml:space="preserve"> dos Objetos</w:t>
+      </w:r>
+      <w:r>
+        <w:rPr>
+          <w:rFonts w:ascii="Arial" w:hAnsi="Arial"/>
+        </w:rPr>
+        <w:t>:</w:t>
+      </w:r>
+    </w:p>
+    <w:p>
+      <w:pPr>
+        <w:pStyle w:val="Textbody"/>
+        <w:spacing w:after="0" w:line="240" w:lineRule="auto"/>
+        <w:jc w:val="both"/>
+        <w:rPr>
+          <w:rFonts w:ascii="Arial" w:hAnsi="Arial"/>
+        </w:rPr>
+      </w:pPr>
+    </w:p>
+    <w:p>
+      <w:pPr>
+        <w:pStyle w:val="Textbody"/>
+        <w:spacing w:after="0" w:line="240" w:lineRule="auto"/>
+        <w:jc w:val="center"/>
+        <w:rPr>
+          <w:rFonts w:ascii="Arial" w:hAnsi="Arial"/>
+        </w:rPr>
+      </w:pPr>
+      <w:r>
+        <w:rPr>
+          <w:noProof/>
+        </w:rPr>
+        <w:drawing>
+          <wp:inline distT="0" distB="0" distL="0" distR="0" wp14:anchorId="7FDBB446" wp14:editId="2A9FE6F4">
+            <wp:extent cx="2714625" cy="1543050"/>
+            <wp:effectExtent l="0" t="0" r="9525" b="0"/>
+            <wp:docPr id="7" name="Imagem 7"/>
+            <wp:cNvGraphicFramePr>
+              <a:graphicFrameLocks xmlns:a="http://schemas.openxmlformats.org/drawingml/2006/main" noChangeAspect="1"/>
+            </wp:cNvGraphicFramePr>
+            <a:graphic xmlns:a="http://schemas.openxmlformats.org/drawingml/2006/main">
+              <a:graphicData uri="http://schemas.openxmlformats.org/drawingml/2006/picture">
+                <pic:pic xmlns:pic="http://schemas.openxmlformats.org/drawingml/2006/picture">
+                  <pic:nvPicPr>
+                    <pic:cNvPr id="1" name=""/>
+                    <pic:cNvPicPr/>
+                  </pic:nvPicPr>
+                  <pic:blipFill>
+                    <a:blip r:embed="rId6"/>
+                    <a:stretch>
+                      <a:fillRect/>
+                    </a:stretch>
+                  </pic:blipFill>
+                  <pic:spPr>
+                    <a:xfrm>
+                      <a:off x="0" y="0"/>
+                      <a:ext cx="2714625" cy="1543050"/>
+                    </a:xfrm>
+                    <a:prstGeom prst="rect">
+                      <a:avLst/>
+                    </a:prstGeom>
+                  </pic:spPr>
+                </pic:pic>
+              </a:graphicData>
+            </a:graphic>
+          </wp:inline>
+        </w:drawing>
+      </w:r>
+    </w:p>
+    <w:p>
+      <w:pPr>
+        <w:pStyle w:val="Textbody"/>
+        <w:spacing w:after="0" w:line="240" w:lineRule="auto"/>
+        <w:rPr>
+          <w:rFonts w:ascii="Arial" w:hAnsi="Arial"/>
+        </w:rPr>
+      </w:pPr>
+    </w:p>
+    <w:p>
+      <w:pPr>
+        <w:rPr>
+          <w:rFonts w:ascii="Arial" w:eastAsia="SimSun" w:hAnsi="Arial" w:cs="Arial"/>
+          <w:kern w:val="3"/>
+          <w:sz w:val="24"/>
+          <w:szCs w:val="24"/>
+          <w:lang w:eastAsia="zh-CN" w:bidi="hi-IN"/>
+        </w:rPr>
+      </w:pPr>
+      <w:r>
+        <w:rPr>
+          <w:rFonts w:ascii="Arial" w:eastAsia="SimSun" w:hAnsi="Arial" w:cs="Arial"/>
+          <w:kern w:val="3"/>
+          <w:sz w:val="24"/>
+          <w:szCs w:val="24"/>
+          <w:lang w:eastAsia="zh-CN" w:bidi="hi-IN"/>
+        </w:rPr>
+        <w:tab/>
+        <w:t xml:space="preserve">Depois dela, </w:t>
+      </w:r>
+      <w:r>
+        <w:rPr>
+          <w:rFonts w:ascii="Arial" w:eastAsia="SimSun" w:hAnsi="Arial" w:cs="Arial"/>
+          <w:kern w:val="3"/>
+          <w:sz w:val="24"/>
+          <w:szCs w:val="24"/>
+          <w:lang w:eastAsia="zh-CN" w:bidi="hi-IN"/>
+        </w:rPr>
+        <w:t xml:space="preserve">parti a criação do </w:t>
+      </w:r>
+      <w:proofErr w:type="spellStart"/>
+      <w:r>
+        <w:rPr>
+          <w:rFonts w:ascii="Arial" w:eastAsia="SimSun" w:hAnsi="Arial" w:cs="Arial"/>
+          <w:kern w:val="3"/>
+          <w:sz w:val="24"/>
+          <w:szCs w:val="24"/>
+          <w:lang w:eastAsia="zh-CN" w:bidi="hi-IN"/>
+        </w:rPr>
+        <w:t>DadoLista</w:t>
+      </w:r>
+      <w:proofErr w:type="spellEnd"/>
+      <w:r>
+        <w:rPr>
+          <w:rFonts w:ascii="Arial" w:eastAsia="SimSun" w:hAnsi="Arial" w:cs="Arial"/>
+          <w:kern w:val="3"/>
+          <w:sz w:val="24"/>
+          <w:szCs w:val="24"/>
+          <w:lang w:eastAsia="zh-CN" w:bidi="hi-IN"/>
+        </w:rPr>
+        <w:t xml:space="preserve"> e a Lista. A dificuldade foi encontrada na implementação do </w:t>
+      </w:r>
+      <w:proofErr w:type="spellStart"/>
+      <w:r>
+        <w:rPr>
+          <w:rFonts w:ascii="Arial" w:eastAsia="SimSun" w:hAnsi="Arial" w:cs="Arial"/>
+          <w:kern w:val="3"/>
+          <w:sz w:val="24"/>
+          <w:szCs w:val="24"/>
+          <w:lang w:eastAsia="zh-CN" w:bidi="hi-IN"/>
+        </w:rPr>
+        <w:t>Generics</w:t>
+      </w:r>
+      <w:proofErr w:type="spellEnd"/>
+      <w:r>
+        <w:rPr>
+          <w:rFonts w:ascii="Arial" w:eastAsia="SimSun" w:hAnsi="Arial" w:cs="Arial"/>
+          <w:kern w:val="3"/>
+          <w:sz w:val="24"/>
+          <w:szCs w:val="24"/>
+          <w:lang w:eastAsia="zh-CN" w:bidi="hi-IN"/>
+        </w:rPr>
+        <w:t xml:space="preserve">, visto que era algo que não tinha feito antes. Para tanto, foi utilizado o material disponibilizado pelo </w:t>
+      </w:r>
+      <w:proofErr w:type="spellStart"/>
+      <w:r>
+        <w:rPr>
+          <w:rFonts w:ascii="Arial" w:eastAsia="SimSun" w:hAnsi="Arial" w:cs="Arial"/>
+          <w:kern w:val="3"/>
+          <w:sz w:val="24"/>
+          <w:szCs w:val="24"/>
+          <w:lang w:eastAsia="zh-CN" w:bidi="hi-IN"/>
+        </w:rPr>
+        <w:t>moodle</w:t>
+      </w:r>
+      <w:proofErr w:type="spellEnd"/>
+      <w:r>
+        <w:rPr>
+          <w:rFonts w:ascii="Arial" w:eastAsia="SimSun" w:hAnsi="Arial" w:cs="Arial"/>
+          <w:kern w:val="3"/>
+          <w:sz w:val="24"/>
+          <w:szCs w:val="24"/>
+          <w:lang w:eastAsia="zh-CN" w:bidi="hi-IN"/>
+        </w:rPr>
+        <w:t xml:space="preserve"> do professor de </w:t>
+      </w:r>
+      <w:proofErr w:type="spellStart"/>
+      <w:r>
+        <w:rPr>
+          <w:rFonts w:ascii="Arial" w:eastAsia="SimSun" w:hAnsi="Arial" w:cs="Arial"/>
+          <w:kern w:val="3"/>
+          <w:sz w:val="24"/>
+          <w:szCs w:val="24"/>
+          <w:lang w:eastAsia="zh-CN" w:bidi="hi-IN"/>
+        </w:rPr>
+        <w:t>Lucca</w:t>
+      </w:r>
+      <w:proofErr w:type="spellEnd"/>
+      <w:r>
+        <w:rPr>
+          <w:rFonts w:ascii="Arial" w:eastAsia="SimSun" w:hAnsi="Arial" w:cs="Arial"/>
+          <w:kern w:val="3"/>
+          <w:sz w:val="24"/>
+          <w:szCs w:val="24"/>
+          <w:lang w:eastAsia="zh-CN" w:bidi="hi-IN"/>
+        </w:rPr>
+        <w:t xml:space="preserve">. É de se frisar que era necessário pedir como parâmetro um objeto que implementasse a interface </w:t>
+      </w:r>
+      <w:proofErr w:type="spellStart"/>
+      <w:r>
+        <w:rPr>
+          <w:rFonts w:ascii="Arial" w:eastAsia="SimSun" w:hAnsi="Arial" w:cs="Arial"/>
+          <w:kern w:val="3"/>
+          <w:sz w:val="24"/>
+          <w:szCs w:val="24"/>
+          <w:lang w:eastAsia="zh-CN" w:bidi="hi-IN"/>
+        </w:rPr>
+        <w:t>IOrdenavel</w:t>
+      </w:r>
+      <w:proofErr w:type="spellEnd"/>
+      <w:r>
+        <w:rPr>
+          <w:rFonts w:ascii="Arial" w:eastAsia="SimSun" w:hAnsi="Arial" w:cs="Arial"/>
+          <w:kern w:val="3"/>
+          <w:sz w:val="24"/>
+          <w:szCs w:val="24"/>
+          <w:lang w:eastAsia="zh-CN" w:bidi="hi-IN"/>
+        </w:rPr>
+        <w:t>, visto que só gostaria de aceitar objetos que possuíssem o campo de ID:</w:t>
+      </w:r>
+    </w:p>
+    <w:p>
+      <w:pPr>
+        <w:jc w:val="center"/>
+        <w:rPr>
+          <w:rFonts w:ascii="Arial" w:eastAsia="SimSun" w:hAnsi="Arial" w:cs="Arial"/>
+          <w:kern w:val="3"/>
+          <w:sz w:val="24"/>
+          <w:szCs w:val="24"/>
+          <w:lang w:eastAsia="zh-CN" w:bidi="hi-IN"/>
+        </w:rPr>
+      </w:pPr>
+      <w:r>
+        <w:rPr>
+          <w:noProof/>
+        </w:rPr>
+        <w:drawing>
+          <wp:inline distT="0" distB="0" distL="0" distR="0" wp14:anchorId="1D1F6C46" wp14:editId="5989724D">
+            <wp:extent cx="1914525" cy="247650"/>
+            <wp:effectExtent l="0" t="0" r="9525" b="0"/>
+            <wp:docPr id="8" name="Imagem 8"/>
+            <wp:cNvGraphicFramePr>
+              <a:graphicFrameLocks xmlns:a="http://schemas.openxmlformats.org/drawingml/2006/main" noChangeAspect="1"/>
+            </wp:cNvGraphicFramePr>
+            <a:graphic xmlns:a="http://schemas.openxmlformats.org/drawingml/2006/main">
+              <a:graphicData uri="http://schemas.openxmlformats.org/drawingml/2006/picture">
+                <pic:pic xmlns:pic="http://schemas.openxmlformats.org/drawingml/2006/picture">
+                  <pic:nvPicPr>
+                    <pic:cNvPr id="1" name=""/>
+                    <pic:cNvPicPr/>
+                  </pic:nvPicPr>
+                  <pic:blipFill>
+                    <a:blip r:embed="rId7"/>
+                    <a:stretch>
+                      <a:fillRect/>
+                    </a:stretch>
+                  </pic:blipFill>
+                  <pic:spPr>
+                    <a:xfrm>
+                      <a:off x="0" y="0"/>
+                      <a:ext cx="1914525" cy="247650"/>
+                    </a:xfrm>
+                    <a:prstGeom prst="rect">
+                      <a:avLst/>
+                    </a:prstGeom>
+                  </pic:spPr>
+                </pic:pic>
+              </a:graphicData>
+            </a:graphic>
+          </wp:inline>
+        </w:drawing>
+      </w:r>
+    </w:p>
+    <w:p>
+      <w:pPr>
+        <w:rPr>
+          <w:rFonts w:ascii="Arial" w:eastAsia="SimSun" w:hAnsi="Arial" w:cs="Arial"/>
+          <w:kern w:val="3"/>
+          <w:sz w:val="24"/>
+          <w:szCs w:val="24"/>
+          <w:lang w:eastAsia="zh-CN" w:bidi="hi-IN"/>
+        </w:rPr>
+      </w:pPr>
+      <w:r>
+        <w:rPr>
+          <w:rFonts w:ascii="Arial" w:eastAsia="SimSun" w:hAnsi="Arial" w:cs="Arial"/>
+          <w:kern w:val="3"/>
+          <w:sz w:val="24"/>
+          <w:szCs w:val="24"/>
+          <w:lang w:eastAsia="zh-CN" w:bidi="hi-IN"/>
+        </w:rPr>
+        <w:tab/>
+      </w:r>
+      <w:r>
+        <w:rPr>
+          <w:rFonts w:ascii="Arial" w:eastAsia="SimSun" w:hAnsi="Arial" w:cs="Arial"/>
+          <w:kern w:val="3"/>
+          <w:sz w:val="24"/>
+          <w:szCs w:val="24"/>
+          <w:lang w:eastAsia="zh-CN" w:bidi="hi-IN"/>
+        </w:rPr>
+        <w:t xml:space="preserve">Na Lista, os métodos </w:t>
+      </w:r>
+      <w:proofErr w:type="spellStart"/>
+      <w:proofErr w:type="gramStart"/>
+      <w:r>
+        <w:rPr>
+          <w:rFonts w:ascii="Arial" w:eastAsia="SimSun" w:hAnsi="Arial" w:cs="Arial"/>
+          <w:kern w:val="3"/>
+          <w:sz w:val="24"/>
+          <w:szCs w:val="24"/>
+          <w:lang w:eastAsia="zh-CN" w:bidi="hi-IN"/>
+        </w:rPr>
+        <w:t>inserirNoInicio</w:t>
+      </w:r>
+      <w:proofErr w:type="spellEnd"/>
+      <w:r>
+        <w:rPr>
+          <w:rFonts w:ascii="Arial" w:eastAsia="SimSun" w:hAnsi="Arial" w:cs="Arial"/>
+          <w:kern w:val="3"/>
+          <w:sz w:val="24"/>
+          <w:szCs w:val="24"/>
+          <w:lang w:eastAsia="zh-CN" w:bidi="hi-IN"/>
+        </w:rPr>
+        <w:t>(</w:t>
+      </w:r>
+      <w:proofErr w:type="gramEnd"/>
+      <w:r>
+        <w:rPr>
+          <w:rFonts w:ascii="Arial" w:eastAsia="SimSun" w:hAnsi="Arial" w:cs="Arial"/>
+          <w:kern w:val="3"/>
+          <w:sz w:val="24"/>
+          <w:szCs w:val="24"/>
+          <w:lang w:eastAsia="zh-CN" w:bidi="hi-IN"/>
+        </w:rPr>
+        <w:t xml:space="preserve">) e </w:t>
+      </w:r>
+      <w:proofErr w:type="spellStart"/>
+      <w:r>
+        <w:rPr>
+          <w:rFonts w:ascii="Arial" w:eastAsia="SimSun" w:hAnsi="Arial" w:cs="Arial"/>
+          <w:kern w:val="3"/>
+          <w:sz w:val="24"/>
+          <w:szCs w:val="24"/>
+          <w:lang w:eastAsia="zh-CN" w:bidi="hi-IN"/>
+        </w:rPr>
+        <w:t>inserirNoFinal</w:t>
+      </w:r>
+      <w:proofErr w:type="spellEnd"/>
+      <w:r>
+        <w:rPr>
+          <w:rFonts w:ascii="Arial" w:eastAsia="SimSun" w:hAnsi="Arial" w:cs="Arial"/>
+          <w:kern w:val="3"/>
+          <w:sz w:val="24"/>
+          <w:szCs w:val="24"/>
+          <w:lang w:eastAsia="zh-CN" w:bidi="hi-IN"/>
+        </w:rPr>
+        <w:t xml:space="preserve">() foram implementados conforme visto em sala, entretanto o buscar(), </w:t>
+      </w:r>
+      <w:proofErr w:type="spellStart"/>
+      <w:r>
+        <w:rPr>
+          <w:rFonts w:ascii="Arial" w:eastAsia="SimSun" w:hAnsi="Arial" w:cs="Arial"/>
+          <w:kern w:val="3"/>
+          <w:sz w:val="24"/>
+          <w:szCs w:val="24"/>
+          <w:lang w:eastAsia="zh-CN" w:bidi="hi-IN"/>
+        </w:rPr>
+        <w:t>inserirDepoisDe</w:t>
+      </w:r>
+      <w:proofErr w:type="spellEnd"/>
+      <w:r>
+        <w:rPr>
+          <w:rFonts w:ascii="Arial" w:eastAsia="SimSun" w:hAnsi="Arial" w:cs="Arial"/>
+          <w:kern w:val="3"/>
+          <w:sz w:val="24"/>
+          <w:szCs w:val="24"/>
+          <w:lang w:eastAsia="zh-CN" w:bidi="hi-IN"/>
+        </w:rPr>
+        <w:t>() e excluir() foram diferentes.</w:t>
+      </w:r>
+    </w:p>
+    <w:p>
+      <w:pPr>
+        <w:rPr>
+          <w:rFonts w:ascii="Arial" w:eastAsia="SimSun" w:hAnsi="Arial" w:cs="Arial"/>
+          <w:kern w:val="3"/>
+          <w:sz w:val="24"/>
+          <w:szCs w:val="24"/>
+          <w:lang w:eastAsia="zh-CN" w:bidi="hi-IN"/>
+        </w:rPr>
+      </w:pPr>
+      <w:r>
+        <w:rPr>
+          <w:rFonts w:ascii="Arial" w:eastAsia="SimSun" w:hAnsi="Arial" w:cs="Arial"/>
+          <w:kern w:val="3"/>
+          <w:sz w:val="24"/>
+          <w:szCs w:val="24"/>
+          <w:lang w:eastAsia="zh-CN" w:bidi="hi-IN"/>
+        </w:rPr>
+        <w:tab/>
+        <w:t xml:space="preserve">No </w:t>
+      </w:r>
+      <w:proofErr w:type="spellStart"/>
+      <w:proofErr w:type="gramStart"/>
+      <w:r>
+        <w:rPr>
+          <w:rFonts w:ascii="Arial" w:eastAsia="SimSun" w:hAnsi="Arial" w:cs="Arial"/>
+          <w:kern w:val="3"/>
+          <w:sz w:val="24"/>
+          <w:szCs w:val="24"/>
+          <w:lang w:eastAsia="zh-CN" w:bidi="hi-IN"/>
+        </w:rPr>
+        <w:t>inserirDepoisDe</w:t>
+      </w:r>
+      <w:proofErr w:type="spellEnd"/>
+      <w:r>
+        <w:rPr>
+          <w:rFonts w:ascii="Arial" w:eastAsia="SimSun" w:hAnsi="Arial" w:cs="Arial"/>
+          <w:kern w:val="3"/>
+          <w:sz w:val="24"/>
+          <w:szCs w:val="24"/>
+          <w:lang w:eastAsia="zh-CN" w:bidi="hi-IN"/>
+        </w:rPr>
+        <w:t>(</w:t>
+      </w:r>
+      <w:proofErr w:type="gramEnd"/>
+      <w:r>
+        <w:rPr>
+          <w:rFonts w:ascii="Arial" w:eastAsia="SimSun" w:hAnsi="Arial" w:cs="Arial"/>
+          <w:kern w:val="3"/>
+          <w:sz w:val="24"/>
+          <w:szCs w:val="24"/>
+          <w:lang w:eastAsia="zh-CN" w:bidi="hi-IN"/>
+        </w:rPr>
+        <w:t>)</w:t>
+      </w:r>
+      <w:r>
+        <w:rPr>
+          <w:rFonts w:ascii="Arial" w:eastAsia="SimSun" w:hAnsi="Arial" w:cs="Arial"/>
+          <w:kern w:val="3"/>
+          <w:sz w:val="24"/>
+          <w:szCs w:val="24"/>
+          <w:lang w:eastAsia="zh-CN" w:bidi="hi-IN"/>
+        </w:rPr>
+        <w:t xml:space="preserve">, excluir() e buscar() a dificuldade foi como </w:t>
+      </w:r>
+      <w:proofErr w:type="spellStart"/>
+      <w:r>
+        <w:rPr>
+          <w:rFonts w:ascii="Arial" w:eastAsia="SimSun" w:hAnsi="Arial" w:cs="Arial"/>
+          <w:kern w:val="3"/>
+          <w:sz w:val="24"/>
+          <w:szCs w:val="24"/>
+          <w:lang w:eastAsia="zh-CN" w:bidi="hi-IN"/>
+        </w:rPr>
+        <w:t>relizar</w:t>
+      </w:r>
+      <w:proofErr w:type="spellEnd"/>
+      <w:r>
+        <w:rPr>
+          <w:rFonts w:ascii="Arial" w:eastAsia="SimSun" w:hAnsi="Arial" w:cs="Arial"/>
+          <w:kern w:val="3"/>
+          <w:sz w:val="24"/>
+          <w:szCs w:val="24"/>
+          <w:lang w:eastAsia="zh-CN" w:bidi="hi-IN"/>
+        </w:rPr>
+        <w:t xml:space="preserve"> uma pesquisa na lista para achar o valor para inserir depois, achar o valor para excluir e o valor para buscar. Isso através da ID.</w:t>
+      </w:r>
+      <w:r>
+        <w:rPr>
+          <w:rFonts w:ascii="Arial" w:eastAsia="SimSun" w:hAnsi="Arial" w:cs="Arial"/>
+          <w:kern w:val="3"/>
+          <w:sz w:val="24"/>
+          <w:szCs w:val="24"/>
+          <w:lang w:eastAsia="zh-CN" w:bidi="hi-IN"/>
+        </w:rPr>
+        <w:t xml:space="preserve"> Em primeira instância, gostaria de criar uma Objeto que implementasse a </w:t>
+      </w:r>
+      <w:proofErr w:type="spellStart"/>
+      <w:r>
+        <w:rPr>
+          <w:rFonts w:ascii="Arial" w:eastAsia="SimSun" w:hAnsi="Arial" w:cs="Arial"/>
+          <w:kern w:val="3"/>
+          <w:sz w:val="24"/>
+          <w:szCs w:val="24"/>
+          <w:lang w:eastAsia="zh-CN" w:bidi="hi-IN"/>
+        </w:rPr>
+        <w:t>IOrdenavel</w:t>
+      </w:r>
+      <w:proofErr w:type="spellEnd"/>
+      <w:r>
+        <w:rPr>
+          <w:rFonts w:ascii="Arial" w:eastAsia="SimSun" w:hAnsi="Arial" w:cs="Arial"/>
+          <w:kern w:val="3"/>
+          <w:sz w:val="24"/>
+          <w:szCs w:val="24"/>
+          <w:lang w:eastAsia="zh-CN" w:bidi="hi-IN"/>
+        </w:rPr>
+        <w:t xml:space="preserve">, mas não posso porque desconheço o tipo de objeto que pode estar sendo enviado como parâmetro. Para mim, era necessário colocar esse objeto dentro de um </w:t>
+      </w:r>
+      <w:proofErr w:type="spellStart"/>
+      <w:proofErr w:type="gramStart"/>
+      <w:r>
+        <w:rPr>
+          <w:rFonts w:ascii="Arial" w:eastAsia="SimSun" w:hAnsi="Arial" w:cs="Arial"/>
+          <w:kern w:val="3"/>
+          <w:sz w:val="24"/>
+          <w:szCs w:val="24"/>
+          <w:lang w:eastAsia="zh-CN" w:bidi="hi-IN"/>
+        </w:rPr>
+        <w:t>DadoLista</w:t>
+      </w:r>
+      <w:proofErr w:type="spellEnd"/>
+      <w:r>
+        <w:rPr>
+          <w:rFonts w:ascii="Arial" w:eastAsia="SimSun" w:hAnsi="Arial" w:cs="Arial"/>
+          <w:kern w:val="3"/>
+          <w:sz w:val="24"/>
+          <w:szCs w:val="24"/>
+          <w:lang w:eastAsia="zh-CN" w:bidi="hi-IN"/>
+        </w:rPr>
+        <w:t>(</w:t>
+      </w:r>
+      <w:proofErr w:type="gramEnd"/>
+      <w:r>
+        <w:rPr>
+          <w:rFonts w:ascii="Arial" w:eastAsia="SimSun" w:hAnsi="Arial" w:cs="Arial"/>
+          <w:kern w:val="3"/>
+          <w:sz w:val="24"/>
+          <w:szCs w:val="24"/>
+          <w:lang w:eastAsia="zh-CN" w:bidi="hi-IN"/>
+        </w:rPr>
+        <w:t>pacote de dados) para poder para meu loop de pesquisa caso encontrasse a ID que eu queria, mas de forma orgânica e sem precisar fazer mais de uma verificação (como vimos na aula que perderíamos muito da performance na pesquisa).</w:t>
+      </w:r>
+    </w:p>
+    <w:p>
+      <w:pPr>
+        <w:rPr>
+          <w:rFonts w:ascii="Arial" w:eastAsia="SimSun" w:hAnsi="Arial" w:cs="Arial"/>
+          <w:kern w:val="3"/>
+          <w:sz w:val="24"/>
+          <w:szCs w:val="24"/>
+          <w:lang w:eastAsia="zh-CN" w:bidi="hi-IN"/>
+        </w:rPr>
+      </w:pPr>
+      <w:r>
+        <w:rPr>
+          <w:rFonts w:ascii="Arial" w:eastAsia="SimSun" w:hAnsi="Arial" w:cs="Arial"/>
+          <w:kern w:val="3"/>
+          <w:sz w:val="24"/>
+          <w:szCs w:val="24"/>
+          <w:lang w:eastAsia="zh-CN" w:bidi="hi-IN"/>
+        </w:rPr>
+        <w:tab/>
+        <w:t xml:space="preserve">Para tanto, alterei como o meu </w:t>
+      </w:r>
+      <w:proofErr w:type="spellStart"/>
+      <w:r>
+        <w:rPr>
+          <w:rFonts w:ascii="Arial" w:eastAsia="SimSun" w:hAnsi="Arial" w:cs="Arial"/>
+          <w:kern w:val="3"/>
+          <w:sz w:val="24"/>
+          <w:szCs w:val="24"/>
+          <w:lang w:eastAsia="zh-CN" w:bidi="hi-IN"/>
+        </w:rPr>
+        <w:t>DadoLista</w:t>
+      </w:r>
+      <w:proofErr w:type="spellEnd"/>
+      <w:r>
+        <w:rPr>
+          <w:rFonts w:ascii="Arial" w:eastAsia="SimSun" w:hAnsi="Arial" w:cs="Arial"/>
+          <w:kern w:val="3"/>
+          <w:sz w:val="24"/>
+          <w:szCs w:val="24"/>
+          <w:lang w:eastAsia="zh-CN" w:bidi="hi-IN"/>
+        </w:rPr>
+        <w:t xml:space="preserve"> funcionava. Fiz com que desse para através do </w:t>
+      </w:r>
+      <w:proofErr w:type="spellStart"/>
+      <w:r>
+        <w:rPr>
+          <w:rFonts w:ascii="Arial" w:eastAsia="SimSun" w:hAnsi="Arial" w:cs="Arial"/>
+          <w:kern w:val="3"/>
+          <w:sz w:val="24"/>
+          <w:szCs w:val="24"/>
+          <w:lang w:eastAsia="zh-CN" w:bidi="hi-IN"/>
+        </w:rPr>
+        <w:t>DadoLista</w:t>
+      </w:r>
+      <w:proofErr w:type="spellEnd"/>
+      <w:r>
+        <w:rPr>
+          <w:rFonts w:ascii="Arial" w:eastAsia="SimSun" w:hAnsi="Arial" w:cs="Arial"/>
+          <w:kern w:val="3"/>
+          <w:sz w:val="24"/>
+          <w:szCs w:val="24"/>
+          <w:lang w:eastAsia="zh-CN" w:bidi="hi-IN"/>
+        </w:rPr>
+        <w:t xml:space="preserve"> já retirar o ID (puxando do Objeto que implementa </w:t>
+      </w:r>
+      <w:proofErr w:type="spellStart"/>
+      <w:r>
+        <w:rPr>
+          <w:rFonts w:ascii="Arial" w:eastAsia="SimSun" w:hAnsi="Arial" w:cs="Arial"/>
+          <w:kern w:val="3"/>
+          <w:sz w:val="24"/>
+          <w:szCs w:val="24"/>
+          <w:lang w:eastAsia="zh-CN" w:bidi="hi-IN"/>
+        </w:rPr>
+        <w:t>IOrdenvael</w:t>
+      </w:r>
+      <w:proofErr w:type="spellEnd"/>
+      <w:r>
+        <w:rPr>
+          <w:rFonts w:ascii="Arial" w:eastAsia="SimSun" w:hAnsi="Arial" w:cs="Arial"/>
+          <w:kern w:val="3"/>
+          <w:sz w:val="24"/>
+          <w:szCs w:val="24"/>
+          <w:lang w:eastAsia="zh-CN" w:bidi="hi-IN"/>
+        </w:rPr>
+        <w:t xml:space="preserve">) e colocando como </w:t>
+      </w:r>
+      <w:proofErr w:type="gramStart"/>
+      <w:r>
+        <w:rPr>
+          <w:rFonts w:ascii="Arial" w:eastAsia="SimSun" w:hAnsi="Arial" w:cs="Arial"/>
+          <w:kern w:val="3"/>
+          <w:sz w:val="24"/>
+          <w:szCs w:val="24"/>
+          <w:lang w:eastAsia="zh-CN" w:bidi="hi-IN"/>
+        </w:rPr>
+        <w:t>uma atributo</w:t>
+      </w:r>
+      <w:proofErr w:type="gramEnd"/>
+      <w:r>
+        <w:rPr>
+          <w:rFonts w:ascii="Arial" w:eastAsia="SimSun" w:hAnsi="Arial" w:cs="Arial"/>
+          <w:kern w:val="3"/>
+          <w:sz w:val="24"/>
+          <w:szCs w:val="24"/>
+          <w:lang w:eastAsia="zh-CN" w:bidi="hi-IN"/>
+        </w:rPr>
+        <w:t>:</w:t>
+      </w:r>
+    </w:p>
+    <w:p>
+      <w:pPr>
+        <w:jc w:val="center"/>
+        <w:rPr>
+          <w:rFonts w:ascii="Arial" w:eastAsia="SimSun" w:hAnsi="Arial" w:cs="Arial"/>
+          <w:kern w:val="3"/>
+          <w:sz w:val="24"/>
+          <w:szCs w:val="24"/>
+          <w:lang w:eastAsia="zh-CN" w:bidi="hi-IN"/>
+        </w:rPr>
+      </w:pPr>
+      <w:r>
+        <w:rPr>
+          <w:noProof/>
+        </w:rPr>
+        <w:drawing>
+          <wp:inline distT="0" distB="0" distL="0" distR="0" wp14:anchorId="53CA7168" wp14:editId="186D7E0C">
+            <wp:extent cx="4133850" cy="1143000"/>
+            <wp:effectExtent l="0" t="0" r="0" b="0"/>
+            <wp:docPr id="9" name="Imagem 9"/>
+            <wp:cNvGraphicFramePr>
+              <a:graphicFrameLocks xmlns:a="http://schemas.openxmlformats.org/drawingml/2006/main" noChangeAspect="1"/>
+            </wp:cNvGraphicFramePr>
+            <a:graphic xmlns:a="http://schemas.openxmlformats.org/drawingml/2006/main">
+              <a:graphicData uri="http://schemas.openxmlformats.org/drawingml/2006/picture">
+                <pic:pic xmlns:pic="http://schemas.openxmlformats.org/drawingml/2006/picture">
+                  <pic:nvPicPr>
+                    <pic:cNvPr id="1" name=""/>
+                    <pic:cNvPicPr/>
+                  </pic:nvPicPr>
+                  <pic:blipFill>
+                    <a:blip r:embed="rId8"/>
+                    <a:stretch>
+                      <a:fillRect/>
+                    </a:stretch>
+                  </pic:blipFill>
+                  <pic:spPr>
+                    <a:xfrm>
+                      <a:off x="0" y="0"/>
+                      <a:ext cx="4133850" cy="1143000"/>
+                    </a:xfrm>
+                    <a:prstGeom prst="rect">
+                      <a:avLst/>
+                    </a:prstGeom>
+                  </pic:spPr>
+                </pic:pic>
+              </a:graphicData>
+            </a:graphic>
+          </wp:inline>
+        </w:drawing>
+      </w:r>
+    </w:p>
+    <w:p>
+      <w:pPr>
+        <w:rPr>
+          <w:rFonts w:ascii="Arial" w:eastAsia="SimSun" w:hAnsi="Arial" w:cs="Arial"/>
+          <w:kern w:val="3"/>
+          <w:sz w:val="24"/>
+          <w:szCs w:val="24"/>
+          <w:lang w:eastAsia="zh-CN" w:bidi="hi-IN"/>
+        </w:rPr>
+      </w:pPr>
+      <w:r>
+        <w:rPr>
+          <w:rFonts w:ascii="Arial" w:eastAsia="SimSun" w:hAnsi="Arial" w:cs="Arial"/>
+          <w:kern w:val="3"/>
+          <w:sz w:val="24"/>
+          <w:szCs w:val="24"/>
+          <w:lang w:eastAsia="zh-CN" w:bidi="hi-IN"/>
+        </w:rPr>
+        <w:lastRenderedPageBreak/>
+        <w:tab/>
+        <w:t xml:space="preserve">Próximo passo era permitir que, eu pudesse alterar o </w:t>
+      </w:r>
+      <w:proofErr w:type="spellStart"/>
+      <w:r>
+        <w:rPr>
+          <w:rFonts w:ascii="Arial" w:eastAsia="SimSun" w:hAnsi="Arial" w:cs="Arial"/>
+          <w:kern w:val="3"/>
+          <w:sz w:val="24"/>
+          <w:szCs w:val="24"/>
+          <w:lang w:eastAsia="zh-CN" w:bidi="hi-IN"/>
+        </w:rPr>
+        <w:t>dadoID</w:t>
+      </w:r>
+      <w:proofErr w:type="spellEnd"/>
+      <w:r>
+        <w:rPr>
+          <w:rFonts w:ascii="Arial" w:eastAsia="SimSun" w:hAnsi="Arial" w:cs="Arial"/>
+          <w:kern w:val="3"/>
+          <w:sz w:val="24"/>
+          <w:szCs w:val="24"/>
+          <w:lang w:eastAsia="zh-CN" w:bidi="hi-IN"/>
+        </w:rPr>
+        <w:t xml:space="preserve"> para os casos de quando eu quiser inserir um </w:t>
+      </w:r>
+      <w:proofErr w:type="spellStart"/>
+      <w:r>
+        <w:rPr>
+          <w:rFonts w:ascii="Arial" w:eastAsia="SimSun" w:hAnsi="Arial" w:cs="Arial"/>
+          <w:kern w:val="3"/>
+          <w:sz w:val="24"/>
+          <w:szCs w:val="24"/>
+          <w:lang w:eastAsia="zh-CN" w:bidi="hi-IN"/>
+        </w:rPr>
+        <w:t>DadoLista</w:t>
+      </w:r>
+      <w:proofErr w:type="spellEnd"/>
+      <w:r>
+        <w:rPr>
+          <w:rFonts w:ascii="Arial" w:eastAsia="SimSun" w:hAnsi="Arial" w:cs="Arial"/>
+          <w:kern w:val="3"/>
+          <w:sz w:val="24"/>
+          <w:szCs w:val="24"/>
+          <w:lang w:eastAsia="zh-CN" w:bidi="hi-IN"/>
+        </w:rPr>
+        <w:t xml:space="preserve"> no final da minha lista para efeito de comparação, para quando meu loop passar por toda a lista procurando pela ID que eu quero, ele parar no final caso não encontre antes. Para tanto, adicionei o método </w:t>
+      </w:r>
+      <w:proofErr w:type="spellStart"/>
+      <w:proofErr w:type="gramStart"/>
+      <w:r>
+        <w:rPr>
+          <w:rFonts w:ascii="Arial" w:eastAsia="SimSun" w:hAnsi="Arial" w:cs="Arial"/>
+          <w:kern w:val="3"/>
+          <w:sz w:val="24"/>
+          <w:szCs w:val="24"/>
+          <w:lang w:eastAsia="zh-CN" w:bidi="hi-IN"/>
+        </w:rPr>
+        <w:t>setDadoID</w:t>
+      </w:r>
+      <w:proofErr w:type="spellEnd"/>
+      <w:r>
+        <w:rPr>
+          <w:rFonts w:ascii="Arial" w:eastAsia="SimSun" w:hAnsi="Arial" w:cs="Arial"/>
+          <w:kern w:val="3"/>
+          <w:sz w:val="24"/>
+          <w:szCs w:val="24"/>
+          <w:lang w:eastAsia="zh-CN" w:bidi="hi-IN"/>
+        </w:rPr>
+        <w:t>(</w:t>
+      </w:r>
+      <w:proofErr w:type="gramEnd"/>
+      <w:r>
+        <w:rPr>
+          <w:rFonts w:ascii="Arial" w:eastAsia="SimSun" w:hAnsi="Arial" w:cs="Arial"/>
+          <w:kern w:val="3"/>
+          <w:sz w:val="24"/>
+          <w:szCs w:val="24"/>
+          <w:lang w:eastAsia="zh-CN" w:bidi="hi-IN"/>
+        </w:rPr>
+        <w:t>):</w:t>
+      </w:r>
+    </w:p>
+    <w:p>
+      <w:pPr>
+        <w:jc w:val="center"/>
+        <w:rPr>
+          <w:rFonts w:ascii="Arial" w:eastAsia="SimSun" w:hAnsi="Arial" w:cs="Arial"/>
+          <w:kern w:val="3"/>
+          <w:sz w:val="24"/>
+          <w:szCs w:val="24"/>
+          <w:lang w:eastAsia="zh-CN" w:bidi="hi-IN"/>
+        </w:rPr>
+      </w:pPr>
+      <w:r>
+        <w:rPr>
+          <w:noProof/>
+        </w:rPr>
+        <w:drawing>
+          <wp:inline distT="0" distB="0" distL="0" distR="0" wp14:anchorId="7B003183" wp14:editId="517879BB">
+            <wp:extent cx="3733800" cy="800100"/>
+            <wp:effectExtent l="0" t="0" r="0" b="0"/>
+            <wp:docPr id="10" name="Imagem 10"/>
+            <wp:cNvGraphicFramePr>
+              <a:graphicFrameLocks xmlns:a="http://schemas.openxmlformats.org/drawingml/2006/main" noChangeAspect="1"/>
+            </wp:cNvGraphicFramePr>
+            <a:graphic xmlns:a="http://schemas.openxmlformats.org/drawingml/2006/main">
+              <a:graphicData uri="http://schemas.openxmlformats.org/drawingml/2006/picture">
+                <pic:pic xmlns:pic="http://schemas.openxmlformats.org/drawingml/2006/picture">
+                  <pic:nvPicPr>
+                    <pic:cNvPr id="1" name=""/>
+                    <pic:cNvPicPr/>
+                  </pic:nvPicPr>
+                  <pic:blipFill>
+                    <a:blip r:embed="rId9"/>
+                    <a:stretch>
+                      <a:fillRect/>
+                    </a:stretch>
+                  </pic:blipFill>
+                  <pic:spPr>
+                    <a:xfrm>
+                      <a:off x="0" y="0"/>
+                      <a:ext cx="3733800" cy="800100"/>
+                    </a:xfrm>
+                    <a:prstGeom prst="rect">
+                      <a:avLst/>
+                    </a:prstGeom>
+                  </pic:spPr>
+                </pic:pic>
+              </a:graphicData>
+            </a:graphic>
+          </wp:inline>
+        </w:drawing>
+      </w:r>
+    </w:p>
+    <w:p>
+      <w:pPr>
+        <w:ind w:firstLine="708"/>
+        <w:rPr>
+          <w:rFonts w:ascii="Arial" w:eastAsia="SimSun" w:hAnsi="Arial" w:cs="Arial"/>
+          <w:kern w:val="3"/>
+          <w:sz w:val="24"/>
+          <w:szCs w:val="24"/>
+          <w:lang w:eastAsia="zh-CN" w:bidi="hi-IN"/>
+        </w:rPr>
+      </w:pPr>
+      <w:r>
+        <w:rPr>
+          <w:rFonts w:ascii="Arial" w:eastAsia="SimSun" w:hAnsi="Arial" w:cs="Arial"/>
+          <w:kern w:val="3"/>
+          <w:sz w:val="24"/>
+          <w:szCs w:val="24"/>
+          <w:lang w:eastAsia="zh-CN" w:bidi="hi-IN"/>
+        </w:rPr>
+        <w:t>Nesse momento surgiu outra questão: como</w:t>
+      </w:r>
+      <w:r>
+        <w:rPr>
+          <w:rFonts w:ascii="Arial" w:eastAsia="SimSun" w:hAnsi="Arial" w:cs="Arial"/>
+          <w:kern w:val="3"/>
+          <w:sz w:val="24"/>
+          <w:szCs w:val="24"/>
+          <w:lang w:eastAsia="zh-CN" w:bidi="hi-IN"/>
+        </w:rPr>
+        <w:t xml:space="preserve"> controlar a questão do programador folgado que sem querer alterou um dado de ID do meu objeto e não atualizou no </w:t>
+      </w:r>
+      <w:proofErr w:type="spellStart"/>
+      <w:r>
+        <w:rPr>
+          <w:rFonts w:ascii="Arial" w:eastAsia="SimSun" w:hAnsi="Arial" w:cs="Arial"/>
+          <w:kern w:val="3"/>
+          <w:sz w:val="24"/>
+          <w:szCs w:val="24"/>
+          <w:lang w:eastAsia="zh-CN" w:bidi="hi-IN"/>
+        </w:rPr>
+        <w:t>DadoLista</w:t>
+      </w:r>
+      <w:proofErr w:type="spellEnd"/>
+      <w:r>
+        <w:rPr>
+          <w:rFonts w:ascii="Arial" w:eastAsia="SimSun" w:hAnsi="Arial" w:cs="Arial"/>
+          <w:kern w:val="3"/>
+          <w:sz w:val="24"/>
+          <w:szCs w:val="24"/>
+          <w:lang w:eastAsia="zh-CN" w:bidi="hi-IN"/>
+        </w:rPr>
+        <w:t xml:space="preserve">? E se esse programado alterou o ID do meu </w:t>
+      </w:r>
+      <w:proofErr w:type="spellStart"/>
+      <w:r>
+        <w:rPr>
+          <w:rFonts w:ascii="Arial" w:eastAsia="SimSun" w:hAnsi="Arial" w:cs="Arial"/>
+          <w:kern w:val="3"/>
+          <w:sz w:val="24"/>
+          <w:szCs w:val="24"/>
+          <w:lang w:eastAsia="zh-CN" w:bidi="hi-IN"/>
+        </w:rPr>
+        <w:t>DadoLista</w:t>
+      </w:r>
+      <w:proofErr w:type="spellEnd"/>
+      <w:r>
+        <w:rPr>
+          <w:rFonts w:ascii="Arial" w:eastAsia="SimSun" w:hAnsi="Arial" w:cs="Arial"/>
+          <w:kern w:val="3"/>
+          <w:sz w:val="24"/>
+          <w:szCs w:val="24"/>
+          <w:lang w:eastAsia="zh-CN" w:bidi="hi-IN"/>
+        </w:rPr>
+        <w:t xml:space="preserve"> e ele não condiz com o do meu Objeto com o ID certo? Resolverei isso no método </w:t>
+      </w:r>
+      <w:proofErr w:type="spellStart"/>
+      <w:r>
+        <w:rPr>
+          <w:rFonts w:ascii="Arial" w:eastAsia="SimSun" w:hAnsi="Arial" w:cs="Arial"/>
+          <w:kern w:val="3"/>
+          <w:sz w:val="24"/>
+          <w:szCs w:val="24"/>
+          <w:lang w:eastAsia="zh-CN" w:bidi="hi-IN"/>
+        </w:rPr>
+        <w:t>getDadoID</w:t>
+      </w:r>
+      <w:proofErr w:type="spellEnd"/>
+      <w:r>
+        <w:rPr>
+          <w:rFonts w:ascii="Arial" w:eastAsia="SimSun" w:hAnsi="Arial" w:cs="Arial"/>
+          <w:kern w:val="3"/>
+          <w:sz w:val="24"/>
+          <w:szCs w:val="24"/>
+          <w:lang w:eastAsia="zh-CN" w:bidi="hi-IN"/>
+        </w:rPr>
+        <w:t>:</w:t>
+      </w:r>
+    </w:p>
+    <w:p>
+      <w:pPr>
+        <w:jc w:val="center"/>
+        <w:rPr>
+          <w:rFonts w:ascii="Arial" w:eastAsia="SimSun" w:hAnsi="Arial" w:cs="Arial"/>
+          <w:kern w:val="3"/>
+          <w:sz w:val="24"/>
+          <w:szCs w:val="24"/>
+          <w:lang w:eastAsia="zh-CN" w:bidi="hi-IN"/>
+        </w:rPr>
+      </w:pPr>
+      <w:r>
+        <w:rPr>
+          <w:noProof/>
+        </w:rPr>
+        <w:drawing>
+          <wp:inline distT="0" distB="0" distL="0" distR="0" wp14:anchorId="04C15FD1" wp14:editId="2FDF8FCA">
+            <wp:extent cx="5400040" cy="1785620"/>
+            <wp:effectExtent l="0" t="0" r="0" b="5080"/>
+            <wp:docPr id="11" name="Imagem 11"/>
+            <wp:cNvGraphicFramePr>
+              <a:graphicFrameLocks xmlns:a="http://schemas.openxmlformats.org/drawingml/2006/main" noChangeAspect="1"/>
+            </wp:cNvGraphicFramePr>
+            <a:graphic xmlns:a="http://schemas.openxmlformats.org/drawingml/2006/main">
+              <a:graphicData uri="http://schemas.openxmlformats.org/drawingml/2006/picture">
+                <pic:pic xmlns:pic="http://schemas.openxmlformats.org/drawingml/2006/picture">
+                  <pic:nvPicPr>
+                    <pic:cNvPr id="1" name=""/>
+                    <pic:cNvPicPr/>
+                  </pic:nvPicPr>
+                  <pic:blipFill>
+                    <a:blip r:embed="rId10"/>
+                    <a:stretch>
+                      <a:fillRect/>
+                    </a:stretch>
+                  </pic:blipFill>
+                  <pic:spPr>
+                    <a:xfrm>
+                      <a:off x="0" y="0"/>
+                      <a:ext cx="5400040" cy="1785620"/>
+                    </a:xfrm>
+                    <a:prstGeom prst="rect">
+                      <a:avLst/>
+                    </a:prstGeom>
+                  </pic:spPr>
+                </pic:pic>
+              </a:graphicData>
+            </a:graphic>
+          </wp:inline>
+        </w:drawing>
+      </w:r>
+    </w:p>
+    <w:p>
+      <w:pPr>
+        <w:rPr>
+          <w:rFonts w:ascii="Arial" w:eastAsia="SimSun" w:hAnsi="Arial" w:cs="Arial"/>
+          <w:kern w:val="3"/>
+          <w:sz w:val="24"/>
+          <w:szCs w:val="24"/>
+          <w:lang w:eastAsia="zh-CN" w:bidi="hi-IN"/>
+        </w:rPr>
+      </w:pPr>
+      <w:r>
+        <w:rPr>
+          <w:rFonts w:ascii="Arial" w:eastAsia="SimSun" w:hAnsi="Arial" w:cs="Arial"/>
+          <w:kern w:val="3"/>
+          <w:sz w:val="24"/>
+          <w:szCs w:val="24"/>
+          <w:lang w:eastAsia="zh-CN" w:bidi="hi-IN"/>
+        </w:rPr>
+        <w:tab/>
+        <w:t xml:space="preserve">Dessa forma, se eu não colocar nenhum dado no meu </w:t>
+      </w:r>
+      <w:proofErr w:type="spellStart"/>
+      <w:r>
+        <w:rPr>
+          <w:rFonts w:ascii="Arial" w:eastAsia="SimSun" w:hAnsi="Arial" w:cs="Arial"/>
+          <w:kern w:val="3"/>
+          <w:sz w:val="24"/>
+          <w:szCs w:val="24"/>
+          <w:lang w:eastAsia="zh-CN" w:bidi="hi-IN"/>
+        </w:rPr>
+        <w:t>DadoLista</w:t>
+      </w:r>
+      <w:proofErr w:type="spellEnd"/>
+      <w:r>
+        <w:rPr>
+          <w:rFonts w:ascii="Arial" w:eastAsia="SimSun" w:hAnsi="Arial" w:cs="Arial"/>
+          <w:kern w:val="3"/>
+          <w:sz w:val="24"/>
+          <w:szCs w:val="24"/>
+          <w:lang w:eastAsia="zh-CN" w:bidi="hi-IN"/>
+        </w:rPr>
+        <w:t xml:space="preserve">, eu posso alterar meu ID desse </w:t>
+      </w:r>
+      <w:proofErr w:type="spellStart"/>
+      <w:r>
+        <w:rPr>
+          <w:rFonts w:ascii="Arial" w:eastAsia="SimSun" w:hAnsi="Arial" w:cs="Arial"/>
+          <w:kern w:val="3"/>
+          <w:sz w:val="24"/>
+          <w:szCs w:val="24"/>
+          <w:lang w:eastAsia="zh-CN" w:bidi="hi-IN"/>
+        </w:rPr>
+        <w:t>DadoLista</w:t>
+      </w:r>
+      <w:proofErr w:type="spellEnd"/>
+      <w:r>
+        <w:rPr>
+          <w:rFonts w:ascii="Arial" w:eastAsia="SimSun" w:hAnsi="Arial" w:cs="Arial"/>
+          <w:kern w:val="3"/>
+          <w:sz w:val="24"/>
+          <w:szCs w:val="24"/>
+          <w:lang w:eastAsia="zh-CN" w:bidi="hi-IN"/>
+        </w:rPr>
+        <w:t xml:space="preserve"> para o que eu quiser, assim posso fazer minha pesquisa </w:t>
+      </w:r>
+      <w:r>
+        <w:rPr>
+          <w:rFonts w:ascii="Arial" w:eastAsia="SimSun" w:hAnsi="Arial" w:cs="Arial"/>
+          <w:kern w:val="3"/>
+          <w:sz w:val="24"/>
+          <w:szCs w:val="24"/>
+          <w:lang w:eastAsia="zh-CN" w:bidi="hi-IN"/>
+        </w:rPr>
+        <w:t>com uma performance melhor</w:t>
+      </w:r>
+      <w:r>
+        <w:rPr>
+          <w:rFonts w:ascii="Arial" w:eastAsia="SimSun" w:hAnsi="Arial" w:cs="Arial"/>
+          <w:kern w:val="3"/>
+          <w:sz w:val="24"/>
+          <w:szCs w:val="24"/>
+          <w:lang w:eastAsia="zh-CN" w:bidi="hi-IN"/>
+        </w:rPr>
+        <w:t xml:space="preserve"> </w:t>
+      </w:r>
+      <w:r>
+        <w:rPr>
+          <w:rFonts w:ascii="Arial" w:eastAsia="SimSun" w:hAnsi="Arial" w:cs="Arial"/>
+          <w:kern w:val="3"/>
+          <w:sz w:val="24"/>
+          <w:szCs w:val="24"/>
+          <w:lang w:eastAsia="zh-CN" w:bidi="hi-IN"/>
+        </w:rPr>
+        <w:t>(colocando esse Pacote de dados para o final da minha lista).</w:t>
+      </w:r>
+      <w:r>
+        <w:rPr>
+          <w:rFonts w:ascii="Arial" w:eastAsia="SimSun" w:hAnsi="Arial" w:cs="Arial"/>
+          <w:kern w:val="3"/>
+          <w:sz w:val="24"/>
+          <w:szCs w:val="24"/>
+          <w:lang w:eastAsia="zh-CN" w:bidi="hi-IN"/>
+        </w:rPr>
+        <w:t xml:space="preserve"> Caso eu tenho um dado no meu </w:t>
+      </w:r>
+      <w:proofErr w:type="spellStart"/>
+      <w:r>
+        <w:rPr>
+          <w:rFonts w:ascii="Arial" w:eastAsia="SimSun" w:hAnsi="Arial" w:cs="Arial"/>
+          <w:kern w:val="3"/>
+          <w:sz w:val="24"/>
+          <w:szCs w:val="24"/>
+          <w:lang w:eastAsia="zh-CN" w:bidi="hi-IN"/>
+        </w:rPr>
+        <w:t>DadoLista</w:t>
+      </w:r>
+      <w:proofErr w:type="spellEnd"/>
+      <w:r>
+        <w:rPr>
+          <w:rFonts w:ascii="Arial" w:eastAsia="SimSun" w:hAnsi="Arial" w:cs="Arial"/>
+          <w:kern w:val="3"/>
+          <w:sz w:val="24"/>
+          <w:szCs w:val="24"/>
+          <w:lang w:eastAsia="zh-CN" w:bidi="hi-IN"/>
+        </w:rPr>
+        <w:t>, ele sempre vai retornar o ID do meu Objeto</w:t>
+      </w:r>
+      <w:r>
+        <w:rPr>
+          <w:rFonts w:ascii="Arial" w:eastAsia="SimSun" w:hAnsi="Arial" w:cs="Arial"/>
+          <w:kern w:val="3"/>
+          <w:sz w:val="24"/>
+          <w:szCs w:val="24"/>
+          <w:lang w:eastAsia="zh-CN" w:bidi="hi-IN"/>
+        </w:rPr>
+        <w:t xml:space="preserve"> que implementa </w:t>
+      </w:r>
+      <w:proofErr w:type="spellStart"/>
+      <w:r>
+        <w:rPr>
+          <w:rFonts w:ascii="Arial" w:eastAsia="SimSun" w:hAnsi="Arial" w:cs="Arial"/>
+          <w:kern w:val="3"/>
+          <w:sz w:val="24"/>
+          <w:szCs w:val="24"/>
+          <w:lang w:eastAsia="zh-CN" w:bidi="hi-IN"/>
+        </w:rPr>
+        <w:t>IOrdenavel</w:t>
+      </w:r>
+      <w:proofErr w:type="spellEnd"/>
+      <w:r>
+        <w:rPr>
+          <w:rFonts w:ascii="Arial" w:eastAsia="SimSun" w:hAnsi="Arial" w:cs="Arial"/>
+          <w:kern w:val="3"/>
+          <w:sz w:val="24"/>
+          <w:szCs w:val="24"/>
+          <w:lang w:eastAsia="zh-CN" w:bidi="hi-IN"/>
+        </w:rPr>
+        <w:t xml:space="preserve">, não o do meu </w:t>
+      </w:r>
+      <w:proofErr w:type="spellStart"/>
+      <w:r>
+        <w:rPr>
+          <w:rFonts w:ascii="Arial" w:eastAsia="SimSun" w:hAnsi="Arial" w:cs="Arial"/>
+          <w:kern w:val="3"/>
+          <w:sz w:val="24"/>
+          <w:szCs w:val="24"/>
+          <w:lang w:eastAsia="zh-CN" w:bidi="hi-IN"/>
+        </w:rPr>
+        <w:t>DadoLista</w:t>
+      </w:r>
+      <w:proofErr w:type="spellEnd"/>
+      <w:r>
+        <w:rPr>
+          <w:rFonts w:ascii="Arial" w:eastAsia="SimSun" w:hAnsi="Arial" w:cs="Arial"/>
+          <w:kern w:val="3"/>
+          <w:sz w:val="24"/>
+          <w:szCs w:val="24"/>
+          <w:lang w:eastAsia="zh-CN" w:bidi="hi-IN"/>
+        </w:rPr>
+        <w:t>.</w:t>
+      </w:r>
+      <w:r>
+        <w:rPr>
+          <w:rFonts w:ascii="Arial" w:eastAsia="SimSun" w:hAnsi="Arial" w:cs="Arial"/>
+          <w:kern w:val="3"/>
+          <w:sz w:val="24"/>
+          <w:szCs w:val="24"/>
+          <w:lang w:eastAsia="zh-CN" w:bidi="hi-IN"/>
+        </w:rPr>
+        <w:t xml:space="preserve"> </w:t>
+      </w:r>
+    </w:p>
+    <w:p>
+      <w:pPr>
+        <w:ind w:firstLine="708"/>
+        <w:rPr>
+          <w:rFonts w:ascii="Arial" w:eastAsia="SimSun" w:hAnsi="Arial" w:cs="Arial"/>
+          <w:kern w:val="3"/>
+          <w:sz w:val="24"/>
+          <w:szCs w:val="24"/>
+          <w:lang w:eastAsia="zh-CN" w:bidi="hi-IN"/>
+        </w:rPr>
+      </w:pPr>
+      <w:r>
+        <w:rPr>
+          <w:rFonts w:ascii="Arial" w:eastAsia="SimSun" w:hAnsi="Arial" w:cs="Arial"/>
+          <w:kern w:val="3"/>
+          <w:sz w:val="24"/>
+          <w:szCs w:val="24"/>
+          <w:lang w:eastAsia="zh-CN" w:bidi="hi-IN"/>
+        </w:rPr>
+        <w:t xml:space="preserve">Um exemplo é o do método </w:t>
+      </w:r>
+      <w:proofErr w:type="spellStart"/>
+      <w:r>
+        <w:rPr>
+          <w:rFonts w:ascii="Arial" w:eastAsia="SimSun" w:hAnsi="Arial" w:cs="Arial"/>
+          <w:kern w:val="3"/>
+          <w:sz w:val="24"/>
+          <w:szCs w:val="24"/>
+          <w:lang w:eastAsia="zh-CN" w:bidi="hi-IN"/>
+        </w:rPr>
+        <w:t>inserirDepoisDe</w:t>
+      </w:r>
+      <w:proofErr w:type="spellEnd"/>
+      <w:r>
+        <w:rPr>
+          <w:rFonts w:ascii="Arial" w:eastAsia="SimSun" w:hAnsi="Arial" w:cs="Arial"/>
+          <w:kern w:val="3"/>
+          <w:sz w:val="24"/>
+          <w:szCs w:val="24"/>
+          <w:lang w:eastAsia="zh-CN" w:bidi="hi-IN"/>
+        </w:rPr>
+        <w:t xml:space="preserve">(), em que coloco um pacote de dados no final da lista com o ID do meu Objeto que quero inserir e passo pela lista procurando por outros objetos com </w:t>
+      </w:r>
+      <w:proofErr w:type="spellStart"/>
+      <w:r>
+        <w:rPr>
+          <w:rFonts w:ascii="Arial" w:eastAsia="SimSun" w:hAnsi="Arial" w:cs="Arial"/>
+          <w:kern w:val="3"/>
+          <w:sz w:val="24"/>
+          <w:szCs w:val="24"/>
+          <w:lang w:eastAsia="zh-CN" w:bidi="hi-IN"/>
+        </w:rPr>
+        <w:t>IDs</w:t>
+      </w:r>
+      <w:proofErr w:type="spellEnd"/>
+      <w:r>
+        <w:rPr>
+          <w:rFonts w:ascii="Arial" w:eastAsia="SimSun" w:hAnsi="Arial" w:cs="Arial"/>
+          <w:kern w:val="3"/>
+          <w:sz w:val="24"/>
+          <w:szCs w:val="24"/>
+          <w:lang w:eastAsia="zh-CN" w:bidi="hi-IN"/>
+        </w:rPr>
+        <w:t xml:space="preserve"> maiores, caso achar, ele é inserido antes do dado de maior ID (inserindo depois da ID), caso não achar, ele é adicionado como ultimo e o meu código não quebra o sistema, visto que não vou dar </w:t>
+      </w:r>
+      <w:proofErr w:type="spellStart"/>
+      <w:r>
+        <w:rPr>
+          <w:rFonts w:ascii="Arial" w:eastAsia="SimSun" w:hAnsi="Arial" w:cs="Arial"/>
+          <w:kern w:val="3"/>
+          <w:sz w:val="24"/>
+          <w:szCs w:val="24"/>
+          <w:lang w:eastAsia="zh-CN" w:bidi="hi-IN"/>
+        </w:rPr>
+        <w:t>null</w:t>
+      </w:r>
+      <w:proofErr w:type="spellEnd"/>
+      <w:r>
+        <w:rPr>
+          <w:rFonts w:ascii="Arial" w:eastAsia="SimSun" w:hAnsi="Arial" w:cs="Arial"/>
+          <w:kern w:val="3"/>
+          <w:sz w:val="24"/>
+          <w:szCs w:val="24"/>
+          <w:lang w:eastAsia="zh-CN" w:bidi="hi-IN"/>
+        </w:rPr>
+        <w:t xml:space="preserve"> pointer caso eu chegar no final e não achar a ID menor, pois coloquei um pacote de dados como segurança</w:t>
+      </w:r>
+      <w:r>
+        <w:rPr>
+          <w:rFonts w:ascii="Arial" w:eastAsia="SimSun" w:hAnsi="Arial" w:cs="Arial"/>
+          <w:kern w:val="3"/>
+          <w:sz w:val="24"/>
+          <w:szCs w:val="24"/>
+          <w:lang w:eastAsia="zh-CN" w:bidi="hi-IN"/>
+        </w:rPr>
+        <w:t>:</w:t>
+      </w:r>
+    </w:p>
+    <w:p>
+      <w:pPr>
+        <w:jc w:val="center"/>
+        <w:rPr>
+          <w:rFonts w:ascii="Arial" w:eastAsia="SimSun" w:hAnsi="Arial" w:cs="Arial"/>
+          <w:kern w:val="3"/>
+          <w:sz w:val="24"/>
+          <w:szCs w:val="24"/>
+          <w:lang w:eastAsia="zh-CN" w:bidi="hi-IN"/>
+        </w:rPr>
+      </w:pPr>
+      <w:r>
+        <w:rPr>
+          <w:noProof/>
+        </w:rPr>
+        <w:lastRenderedPageBreak/>
+        <w:drawing>
+          <wp:inline distT="0" distB="0" distL="0" distR="0" wp14:anchorId="03D4CF00" wp14:editId="74B3F6C5">
+            <wp:extent cx="5398190" cy="1851660"/>
+            <wp:effectExtent l="0" t="0" r="0" b="0"/>
+            <wp:docPr id="12" name="Imagem 12"/>
+            <wp:cNvGraphicFramePr>
+              <a:graphicFrameLocks xmlns:a="http://schemas.openxmlformats.org/drawingml/2006/main" noChangeAspect="1"/>
+            </wp:cNvGraphicFramePr>
+            <a:graphic xmlns:a="http://schemas.openxmlformats.org/drawingml/2006/main">
+              <a:graphicData uri="http://schemas.openxmlformats.org/drawingml/2006/picture">
+                <pic:pic xmlns:pic="http://schemas.openxmlformats.org/drawingml/2006/picture">
+                  <pic:nvPicPr>
+                    <pic:cNvPr id="1" name=""/>
+                    <pic:cNvPicPr/>
+                  </pic:nvPicPr>
+                  <pic:blipFill>
+                    <a:blip r:embed="rId11"/>
+                    <a:stretch>
+                      <a:fillRect/>
+                    </a:stretch>
+                  </pic:blipFill>
+                  <pic:spPr>
+                    <a:xfrm>
+                      <a:off x="0" y="0"/>
+                      <a:ext cx="5418094" cy="1858487"/>
+                    </a:xfrm>
+                    <a:prstGeom prst="rect">
+                      <a:avLst/>
+                    </a:prstGeom>
+                  </pic:spPr>
+                </pic:pic>
+              </a:graphicData>
+            </a:graphic>
+          </wp:inline>
+        </w:drawing>
+      </w:r>
+    </w:p>
+    <w:p>
+      <w:pPr>
+        <w:rPr>
+          <w:rFonts w:ascii="Arial" w:eastAsia="SimSun" w:hAnsi="Arial" w:cs="Arial"/>
+          <w:kern w:val="3"/>
+          <w:sz w:val="24"/>
+          <w:szCs w:val="24"/>
+          <w:lang w:eastAsia="zh-CN" w:bidi="hi-IN"/>
+        </w:rPr>
+      </w:pPr>
+      <w:r>
+        <w:rPr>
+          <w:rFonts w:ascii="Arial" w:eastAsia="SimSun" w:hAnsi="Arial" w:cs="Arial"/>
+          <w:kern w:val="3"/>
+          <w:sz w:val="24"/>
+          <w:szCs w:val="24"/>
+          <w:lang w:eastAsia="zh-CN" w:bidi="hi-IN"/>
+        </w:rPr>
+        <w:tab/>
+        <w:t>Então, no final do projeto, as minhas classes ficaram dessa forma:</w:t>
+      </w:r>
+    </w:p>
+    <w:p>
+      <w:pPr>
+        <w:jc w:val="center"/>
+        <w:rPr>
+          <w:rFonts w:ascii="Arial" w:hAnsi="Arial"/>
+          <w:bCs/>
+          <w:sz w:val="24"/>
+          <w:szCs w:val="24"/>
+        </w:rPr>
+      </w:pPr>
+      <w:r>
+        <w:rPr>
+          <w:noProof/>
+        </w:rPr>
+        <w:drawing>
+          <wp:inline distT="0" distB="0" distL="0" distR="0" wp14:anchorId="597AB6B2" wp14:editId="158E4597">
+            <wp:extent cx="5400040" cy="3616960"/>
+            <wp:effectExtent l="0" t="0" r="0" b="2540"/>
+            <wp:docPr id="13" name="Imagem 13"/>
+            <wp:cNvGraphicFramePr>
+              <a:graphicFrameLocks xmlns:a="http://schemas.openxmlformats.org/drawingml/2006/main" noChangeAspect="1"/>
+            </wp:cNvGraphicFramePr>
+            <a:graphic xmlns:a="http://schemas.openxmlformats.org/drawingml/2006/main">
+              <a:graphicData uri="http://schemas.openxmlformats.org/drawingml/2006/picture">
+                <pic:pic xmlns:pic="http://schemas.openxmlformats.org/drawingml/2006/picture">
+                  <pic:nvPicPr>
+                    <pic:cNvPr id="1" name=""/>
+                    <pic:cNvPicPr/>
+                  </pic:nvPicPr>
+                  <pic:blipFill>
+                    <a:blip r:embed="rId12"/>
+                    <a:stretch>
+                      <a:fillRect/>
+                    </a:stretch>
+                  </pic:blipFill>
+                  <pic:spPr>
+                    <a:xfrm>
+                      <a:off x="0" y="0"/>
+                      <a:ext cx="5400040" cy="3616960"/>
+                    </a:xfrm>
+                    <a:prstGeom prst="rect">
+                      <a:avLst/>
+                    </a:prstGeom>
+                  </pic:spPr>
+                </pic:pic>
+              </a:graphicData>
+            </a:graphic>
+          </wp:inline>
+        </w:drawing>
+      </w:r>
+    </w:p>
+    <w:p>
+      <w:pPr>
+        <w:pStyle w:val="Ttulo1"/>
+        <w:jc w:val="both"/>
+        <w:rPr>
+          <w:rFonts w:ascii="Arial" w:hAnsi="Arial"/>
+          <w:b w:val="0"/>
+          <w:bCs w:val="0"/>
+          <w:sz w:val="24"/>
+          <w:szCs w:val="24"/>
+        </w:rPr>
+      </w:pPr>
+      <w:bookmarkStart w:id="3" w:name="_Toc511574221"/>
+      <w:r>
+        <w:rPr>
+          <w:rFonts w:ascii="Arial" w:hAnsi="Arial"/>
+          <w:b w:val="0"/>
+          <w:bCs w:val="0"/>
+          <w:sz w:val="24"/>
+          <w:szCs w:val="24"/>
+        </w:rPr>
+        <w:t>3</w:t>
+      </w:r>
+      <w:r>
+        <w:rPr>
+          <w:rFonts w:ascii="Arial" w:hAnsi="Arial"/>
+          <w:b w:val="0"/>
+          <w:bCs w:val="0"/>
+          <w:sz w:val="24"/>
+          <w:szCs w:val="24"/>
+        </w:rPr>
+        <w:t xml:space="preserve">. </w:t>
+      </w:r>
+      <w:r>
+        <w:rPr>
+          <w:rFonts w:ascii="Arial" w:hAnsi="Arial"/>
+          <w:b w:val="0"/>
+          <w:bCs w:val="0"/>
+          <w:sz w:val="24"/>
+          <w:szCs w:val="24"/>
+        </w:rPr>
+        <w:t>TESTES</w:t>
+      </w:r>
       <w:bookmarkEnd w:id="3"/>
+    </w:p>
+    <w:p>
+      <w:pPr>
+        <w:rPr>
+          <w:rFonts w:ascii="Arial" w:eastAsia="SimSun" w:hAnsi="Arial" w:cs="Arial"/>
+          <w:kern w:val="3"/>
+          <w:sz w:val="24"/>
+          <w:szCs w:val="24"/>
+          <w:lang w:eastAsia="zh-CN" w:bidi="hi-IN"/>
+        </w:rPr>
+      </w:pPr>
+    </w:p>
+    <w:p>
+      <w:pPr>
+        <w:ind w:firstLine="708"/>
+        <w:rPr>
+          <w:rFonts w:ascii="Arial" w:eastAsia="SimSun" w:hAnsi="Arial" w:cs="Arial"/>
+          <w:kern w:val="3"/>
+          <w:sz w:val="24"/>
+          <w:szCs w:val="24"/>
+          <w:lang w:eastAsia="zh-CN" w:bidi="hi-IN"/>
+        </w:rPr>
+      </w:pPr>
+      <w:r>
+        <w:rPr>
+          <w:rFonts w:ascii="Arial" w:eastAsia="SimSun" w:hAnsi="Arial" w:cs="Arial"/>
+          <w:kern w:val="3"/>
+          <w:sz w:val="24"/>
+          <w:szCs w:val="24"/>
+          <w:lang w:eastAsia="zh-CN" w:bidi="hi-IN"/>
+        </w:rPr>
+        <w:t xml:space="preserve">Para realizar os testes, criei duas classes: o </w:t>
+      </w:r>
+      <w:proofErr w:type="spellStart"/>
+      <w:r>
+        <w:rPr>
+          <w:rFonts w:ascii="Arial" w:eastAsia="SimSun" w:hAnsi="Arial" w:cs="Arial"/>
+          <w:kern w:val="3"/>
+          <w:sz w:val="24"/>
+          <w:szCs w:val="24"/>
+          <w:lang w:eastAsia="zh-CN" w:bidi="hi-IN"/>
+        </w:rPr>
+        <w:t>Main</w:t>
+      </w:r>
+      <w:proofErr w:type="spellEnd"/>
+      <w:r>
+        <w:rPr>
+          <w:rFonts w:ascii="Arial" w:eastAsia="SimSun" w:hAnsi="Arial" w:cs="Arial"/>
+          <w:kern w:val="3"/>
+          <w:sz w:val="24"/>
+          <w:szCs w:val="24"/>
+          <w:lang w:eastAsia="zh-CN" w:bidi="hi-IN"/>
+        </w:rPr>
+        <w:t xml:space="preserve"> e o Pessoa. O Pessoa eu usei como dados para popular a minha </w:t>
+      </w:r>
+      <w:proofErr w:type="spellStart"/>
+      <w:r>
+        <w:rPr>
+          <w:rFonts w:ascii="Arial" w:eastAsia="SimSun" w:hAnsi="Arial" w:cs="Arial"/>
+          <w:kern w:val="3"/>
+          <w:sz w:val="24"/>
+          <w:szCs w:val="24"/>
+          <w:lang w:eastAsia="zh-CN" w:bidi="hi-IN"/>
+        </w:rPr>
+        <w:t>ListaOrdenada</w:t>
+      </w:r>
+      <w:proofErr w:type="spellEnd"/>
+      <w:r>
+        <w:rPr>
+          <w:rFonts w:ascii="Arial" w:eastAsia="SimSun" w:hAnsi="Arial" w:cs="Arial"/>
+          <w:kern w:val="3"/>
+          <w:sz w:val="24"/>
+          <w:szCs w:val="24"/>
+          <w:lang w:eastAsia="zh-CN" w:bidi="hi-IN"/>
+        </w:rPr>
+        <w:t xml:space="preserve"> criada, sendo que Pessoas implementa a interface estipulado (</w:t>
+      </w:r>
+      <w:proofErr w:type="spellStart"/>
+      <w:r>
+        <w:rPr>
+          <w:rFonts w:ascii="Arial" w:eastAsia="SimSun" w:hAnsi="Arial" w:cs="Arial"/>
+          <w:kern w:val="3"/>
+          <w:sz w:val="24"/>
+          <w:szCs w:val="24"/>
+          <w:lang w:eastAsia="zh-CN" w:bidi="hi-IN"/>
+        </w:rPr>
+        <w:t>IOrdenavel</w:t>
+      </w:r>
+      <w:proofErr w:type="spellEnd"/>
+      <w:r>
+        <w:rPr>
+          <w:rFonts w:ascii="Arial" w:eastAsia="SimSun" w:hAnsi="Arial" w:cs="Arial"/>
+          <w:kern w:val="3"/>
+          <w:sz w:val="24"/>
+          <w:szCs w:val="24"/>
+          <w:lang w:eastAsia="zh-CN" w:bidi="hi-IN"/>
+        </w:rPr>
+        <w:t xml:space="preserve">). Já o </w:t>
+      </w:r>
+      <w:proofErr w:type="spellStart"/>
+      <w:r>
+        <w:rPr>
+          <w:rFonts w:ascii="Arial" w:eastAsia="SimSun" w:hAnsi="Arial" w:cs="Arial"/>
+          <w:kern w:val="3"/>
+          <w:sz w:val="24"/>
+          <w:szCs w:val="24"/>
+          <w:lang w:eastAsia="zh-CN" w:bidi="hi-IN"/>
+        </w:rPr>
+        <w:t>Main</w:t>
+      </w:r>
+      <w:proofErr w:type="spellEnd"/>
+      <w:r>
+        <w:rPr>
+          <w:rFonts w:ascii="Arial" w:eastAsia="SimSun" w:hAnsi="Arial" w:cs="Arial"/>
+          <w:kern w:val="3"/>
+          <w:sz w:val="24"/>
+          <w:szCs w:val="24"/>
+          <w:lang w:eastAsia="zh-CN" w:bidi="hi-IN"/>
+        </w:rPr>
+        <w:t xml:space="preserve"> é onde os testes realmente acontecem. Foram criados duas </w:t>
+      </w:r>
+      <w:proofErr w:type="spellStart"/>
+      <w:r>
+        <w:rPr>
+          <w:rFonts w:ascii="Arial" w:eastAsia="SimSun" w:hAnsi="Arial" w:cs="Arial"/>
+          <w:kern w:val="3"/>
+          <w:sz w:val="24"/>
+          <w:szCs w:val="24"/>
+          <w:lang w:eastAsia="zh-CN" w:bidi="hi-IN"/>
+        </w:rPr>
+        <w:t>ListaOrdenadas</w:t>
+      </w:r>
+      <w:proofErr w:type="spellEnd"/>
+      <w:r>
+        <w:rPr>
+          <w:rFonts w:ascii="Arial" w:eastAsia="SimSun" w:hAnsi="Arial" w:cs="Arial"/>
+          <w:kern w:val="3"/>
+          <w:sz w:val="24"/>
+          <w:szCs w:val="24"/>
+          <w:lang w:eastAsia="zh-CN" w:bidi="hi-IN"/>
+        </w:rPr>
+        <w:t xml:space="preserve">, e em </w:t>
+      </w:r>
+      <w:proofErr w:type="gramStart"/>
+      <w:r>
+        <w:rPr>
+          <w:rFonts w:ascii="Arial" w:eastAsia="SimSun" w:hAnsi="Arial" w:cs="Arial"/>
+          <w:kern w:val="3"/>
+          <w:sz w:val="24"/>
+          <w:szCs w:val="24"/>
+          <w:lang w:eastAsia="zh-CN" w:bidi="hi-IN"/>
+        </w:rPr>
+        <w:t>cada uma deles</w:t>
+      </w:r>
+      <w:proofErr w:type="gramEnd"/>
+      <w:r>
+        <w:rPr>
+          <w:rFonts w:ascii="Arial" w:eastAsia="SimSun" w:hAnsi="Arial" w:cs="Arial"/>
+          <w:kern w:val="3"/>
+          <w:sz w:val="24"/>
+          <w:szCs w:val="24"/>
+          <w:lang w:eastAsia="zh-CN" w:bidi="hi-IN"/>
+        </w:rPr>
+        <w:t xml:space="preserve"> foram feitos os testes de </w:t>
+      </w:r>
+      <w:proofErr w:type="spellStart"/>
+      <w:r>
+        <w:rPr>
+          <w:rFonts w:ascii="Arial" w:eastAsia="SimSun" w:hAnsi="Arial" w:cs="Arial"/>
+          <w:kern w:val="3"/>
+          <w:sz w:val="24"/>
+          <w:szCs w:val="24"/>
+          <w:lang w:eastAsia="zh-CN" w:bidi="hi-IN"/>
+        </w:rPr>
+        <w:t>inserirOrdenado</w:t>
+      </w:r>
+      <w:proofErr w:type="spellEnd"/>
+      <w:r>
+        <w:rPr>
+          <w:rFonts w:ascii="Arial" w:eastAsia="SimSun" w:hAnsi="Arial" w:cs="Arial"/>
+          <w:kern w:val="3"/>
+          <w:sz w:val="24"/>
+          <w:szCs w:val="24"/>
+          <w:lang w:eastAsia="zh-CN" w:bidi="hi-IN"/>
+        </w:rPr>
+        <w:t xml:space="preserve">, </w:t>
+      </w:r>
+      <w:r>
+        <w:rPr>
+          <w:rFonts w:ascii="Arial" w:eastAsia="SimSun" w:hAnsi="Arial" w:cs="Arial"/>
+          <w:kern w:val="3"/>
+          <w:sz w:val="24"/>
+          <w:szCs w:val="24"/>
+          <w:lang w:eastAsia="zh-CN" w:bidi="hi-IN"/>
+        </w:rPr>
+        <w:t>excluir</w:t>
+      </w:r>
+      <w:r>
+        <w:rPr>
+          <w:rFonts w:ascii="Arial" w:eastAsia="SimSun" w:hAnsi="Arial" w:cs="Arial"/>
+          <w:kern w:val="3"/>
+          <w:sz w:val="24"/>
+          <w:szCs w:val="24"/>
+          <w:lang w:eastAsia="zh-CN" w:bidi="hi-IN"/>
+        </w:rPr>
+        <w:t xml:space="preserve"> e buscar.</w:t>
+      </w:r>
+    </w:p>
+    <w:p>
+      <w:pPr>
+        <w:ind w:firstLine="708"/>
+        <w:rPr>
+          <w:noProof/>
+        </w:rPr>
+      </w:pPr>
+      <w:r>
+        <w:rPr>
+          <w:rFonts w:ascii="Arial" w:eastAsia="SimSun" w:hAnsi="Arial" w:cs="Arial"/>
+          <w:kern w:val="3"/>
+          <w:sz w:val="24"/>
+          <w:szCs w:val="24"/>
+          <w:lang w:eastAsia="zh-CN" w:bidi="hi-IN"/>
+        </w:rPr>
+        <w:t xml:space="preserve">Para realizar os testes, foi implementado mais </w:t>
+      </w:r>
+      <w:r>
+        <w:rPr>
+          <w:rFonts w:ascii="Arial" w:eastAsia="SimSun" w:hAnsi="Arial" w:cs="Arial"/>
+          <w:kern w:val="3"/>
+          <w:sz w:val="24"/>
+          <w:szCs w:val="24"/>
+          <w:lang w:eastAsia="zh-CN" w:bidi="hi-IN"/>
+        </w:rPr>
+        <w:t xml:space="preserve">dois métodos em </w:t>
+      </w:r>
+      <w:proofErr w:type="spellStart"/>
+      <w:r>
+        <w:rPr>
+          <w:rFonts w:ascii="Arial" w:eastAsia="SimSun" w:hAnsi="Arial" w:cs="Arial"/>
+          <w:kern w:val="3"/>
+          <w:sz w:val="24"/>
+          <w:szCs w:val="24"/>
+          <w:lang w:eastAsia="zh-CN" w:bidi="hi-IN"/>
+        </w:rPr>
+        <w:t>ListaOrdenada</w:t>
+      </w:r>
+      <w:proofErr w:type="spellEnd"/>
+      <w:r>
+        <w:rPr>
+          <w:rFonts w:ascii="Arial" w:eastAsia="SimSun" w:hAnsi="Arial" w:cs="Arial"/>
+          <w:kern w:val="3"/>
+          <w:sz w:val="24"/>
+          <w:szCs w:val="24"/>
+          <w:lang w:eastAsia="zh-CN" w:bidi="hi-IN"/>
+        </w:rPr>
+        <w:t xml:space="preserve"> e Lista, o </w:t>
+      </w:r>
+      <w:proofErr w:type="spellStart"/>
+      <w:proofErr w:type="gramStart"/>
+      <w:r>
+        <w:rPr>
+          <w:rFonts w:ascii="Arial" w:eastAsia="SimSun" w:hAnsi="Arial" w:cs="Arial"/>
+          <w:kern w:val="3"/>
+          <w:sz w:val="24"/>
+          <w:szCs w:val="24"/>
+          <w:lang w:eastAsia="zh-CN" w:bidi="hi-IN"/>
+        </w:rPr>
+        <w:t>printarLista</w:t>
+      </w:r>
+      <w:proofErr w:type="spellEnd"/>
+      <w:r>
+        <w:rPr>
+          <w:rFonts w:ascii="Arial" w:eastAsia="SimSun" w:hAnsi="Arial" w:cs="Arial"/>
+          <w:kern w:val="3"/>
+          <w:sz w:val="24"/>
+          <w:szCs w:val="24"/>
+          <w:lang w:eastAsia="zh-CN" w:bidi="hi-IN"/>
+        </w:rPr>
+        <w:t>(</w:t>
+      </w:r>
+      <w:proofErr w:type="gramEnd"/>
+      <w:r>
+        <w:rPr>
+          <w:rFonts w:ascii="Arial" w:eastAsia="SimSun" w:hAnsi="Arial" w:cs="Arial"/>
+          <w:kern w:val="3"/>
+          <w:sz w:val="24"/>
+          <w:szCs w:val="24"/>
+          <w:lang w:eastAsia="zh-CN" w:bidi="hi-IN"/>
+        </w:rPr>
+        <w:t xml:space="preserve">), que imprime todos os </w:t>
+      </w:r>
+      <w:proofErr w:type="spellStart"/>
+      <w:r>
+        <w:rPr>
+          <w:rFonts w:ascii="Arial" w:eastAsia="SimSun" w:hAnsi="Arial" w:cs="Arial"/>
+          <w:kern w:val="3"/>
+          <w:sz w:val="24"/>
+          <w:szCs w:val="24"/>
+          <w:lang w:eastAsia="zh-CN" w:bidi="hi-IN"/>
+        </w:rPr>
+        <w:t>IDs</w:t>
+      </w:r>
+      <w:proofErr w:type="spellEnd"/>
+      <w:r>
+        <w:rPr>
+          <w:rFonts w:ascii="Arial" w:eastAsia="SimSun" w:hAnsi="Arial" w:cs="Arial"/>
+          <w:kern w:val="3"/>
+          <w:sz w:val="24"/>
+          <w:szCs w:val="24"/>
+          <w:lang w:eastAsia="zh-CN" w:bidi="hi-IN"/>
+        </w:rPr>
+        <w:t xml:space="preserve"> da lista no console e o </w:t>
+      </w:r>
+      <w:proofErr w:type="spellStart"/>
+      <w:r>
+        <w:rPr>
+          <w:rFonts w:ascii="Arial" w:eastAsia="SimSun" w:hAnsi="Arial" w:cs="Arial"/>
+          <w:kern w:val="3"/>
+          <w:sz w:val="24"/>
+          <w:szCs w:val="24"/>
+          <w:lang w:eastAsia="zh-CN" w:bidi="hi-IN"/>
+        </w:rPr>
+        <w:t>getQtdElementos</w:t>
+      </w:r>
+      <w:proofErr w:type="spellEnd"/>
+      <w:r>
+        <w:rPr>
+          <w:rFonts w:ascii="Arial" w:eastAsia="SimSun" w:hAnsi="Arial" w:cs="Arial"/>
+          <w:kern w:val="3"/>
+          <w:sz w:val="24"/>
+          <w:szCs w:val="24"/>
+          <w:lang w:eastAsia="zh-CN" w:bidi="hi-IN"/>
+        </w:rPr>
+        <w:t>(), que retorna a quantidade de elementos das</w:t>
+      </w:r>
+      <w:r>
+        <w:rPr>
+          <w:rFonts w:ascii="Arial" w:eastAsia="SimSun" w:hAnsi="Arial" w:cs="Arial"/>
+          <w:kern w:val="3"/>
+          <w:sz w:val="24"/>
+          <w:szCs w:val="24"/>
+          <w:lang w:eastAsia="zh-CN" w:bidi="hi-IN"/>
+        </w:rPr>
+        <w:t xml:space="preserve"> </w:t>
+      </w:r>
+      <w:r>
+        <w:rPr>
+          <w:rFonts w:ascii="Arial" w:eastAsia="SimSun" w:hAnsi="Arial" w:cs="Arial"/>
+          <w:kern w:val="3"/>
+          <w:sz w:val="24"/>
+          <w:szCs w:val="24"/>
+          <w:lang w:eastAsia="zh-CN" w:bidi="hi-IN"/>
+        </w:rPr>
+        <w:lastRenderedPageBreak/>
+        <w:t>l</w:t>
+      </w:r>
+      <w:r>
+        <w:rPr>
+          <w:rFonts w:ascii="Arial" w:eastAsia="SimSun" w:hAnsi="Arial" w:cs="Arial"/>
+          <w:kern w:val="3"/>
+          <w:sz w:val="24"/>
+          <w:szCs w:val="24"/>
+          <w:lang w:eastAsia="zh-CN" w:bidi="hi-IN"/>
+        </w:rPr>
+        <w:t xml:space="preserve">istas. </w:t>
+      </w:r>
+      <w:r>
+        <w:rPr>
+          <w:rFonts w:ascii="Arial" w:eastAsia="SimSun" w:hAnsi="Arial" w:cs="Arial"/>
+          <w:kern w:val="3"/>
+          <w:sz w:val="24"/>
+          <w:szCs w:val="24"/>
+          <w:lang w:eastAsia="zh-CN" w:bidi="hi-IN"/>
+        </w:rPr>
+        <w:t>Dessa forma, o projeto final ficou:</w:t>
+      </w:r>
+      <w:r>
+        <w:rPr>
+          <w:noProof/>
+        </w:rPr>
+        <w:drawing>
+          <wp:inline distT="0" distB="0" distL="0" distR="0" wp14:anchorId="44206A67" wp14:editId="7FF74F2B">
+            <wp:extent cx="5400040" cy="3672840"/>
+            <wp:effectExtent l="0" t="0" r="0" b="3810"/>
+            <wp:docPr id="17" name="Imagem 17"/>
+            <wp:cNvGraphicFramePr>
+              <a:graphicFrameLocks xmlns:a="http://schemas.openxmlformats.org/drawingml/2006/main" noChangeAspect="1"/>
+            </wp:cNvGraphicFramePr>
+            <a:graphic xmlns:a="http://schemas.openxmlformats.org/drawingml/2006/main">
+              <a:graphicData uri="http://schemas.openxmlformats.org/drawingml/2006/picture">
+                <pic:pic xmlns:pic="http://schemas.openxmlformats.org/drawingml/2006/picture">
+                  <pic:nvPicPr>
+                    <pic:cNvPr id="1" name=""/>
+                    <pic:cNvPicPr/>
+                  </pic:nvPicPr>
+                  <pic:blipFill>
+                    <a:blip r:embed="rId13"/>
+                    <a:stretch>
+                      <a:fillRect/>
+                    </a:stretch>
+                  </pic:blipFill>
+                  <pic:spPr>
+                    <a:xfrm>
+                      <a:off x="0" y="0"/>
+                      <a:ext cx="5400040" cy="3672840"/>
+                    </a:xfrm>
+                    <a:prstGeom prst="rect">
+                      <a:avLst/>
+                    </a:prstGeom>
+                  </pic:spPr>
+                </pic:pic>
+              </a:graphicData>
+            </a:graphic>
+          </wp:inline>
+        </w:drawing>
+      </w:r>
+    </w:p>
+    <w:p>
+      <w:pPr>
+        <w:ind w:firstLine="708"/>
+        <w:rPr>
+          <w:rFonts w:ascii="Arial" w:eastAsia="SimSun" w:hAnsi="Arial" w:cs="Arial"/>
+          <w:kern w:val="3"/>
+          <w:sz w:val="24"/>
+          <w:szCs w:val="24"/>
+          <w:lang w:eastAsia="zh-CN" w:bidi="hi-IN"/>
+        </w:rPr>
+      </w:pPr>
+      <w:r>
+        <w:rPr>
+          <w:rFonts w:ascii="Arial" w:eastAsia="SimSun" w:hAnsi="Arial" w:cs="Arial"/>
+          <w:kern w:val="3"/>
+          <w:sz w:val="24"/>
+          <w:szCs w:val="24"/>
+          <w:lang w:eastAsia="zh-CN" w:bidi="hi-IN"/>
+        </w:rPr>
+        <w:t>Foi adicionado 8 pessoas, alguns de forma desordenada para o algoritmo ordenar</w:t>
+      </w:r>
+      <w:r>
+        <w:rPr>
+          <w:rFonts w:ascii="Arial" w:eastAsia="SimSun" w:hAnsi="Arial" w:cs="Arial"/>
+          <w:kern w:val="3"/>
+          <w:sz w:val="24"/>
+          <w:szCs w:val="24"/>
+          <w:lang w:eastAsia="zh-CN" w:bidi="hi-IN"/>
+        </w:rPr>
+        <w:t>,</w:t>
+      </w:r>
+      <w:r>
+        <w:rPr>
+          <w:rFonts w:ascii="Arial" w:eastAsia="SimSun" w:hAnsi="Arial" w:cs="Arial"/>
+          <w:kern w:val="3"/>
+          <w:sz w:val="24"/>
+          <w:szCs w:val="24"/>
+          <w:lang w:eastAsia="zh-CN" w:bidi="hi-IN"/>
+        </w:rPr>
+        <w:t xml:space="preserve"> </w:t>
+      </w:r>
+      <w:r>
+        <w:rPr>
+          <w:rFonts w:ascii="Arial" w:eastAsia="SimSun" w:hAnsi="Arial" w:cs="Arial"/>
+          <w:kern w:val="3"/>
+          <w:sz w:val="24"/>
+          <w:szCs w:val="24"/>
+          <w:lang w:eastAsia="zh-CN" w:bidi="hi-IN"/>
+        </w:rPr>
+        <w:t xml:space="preserve">foi </w:t>
+      </w:r>
+      <w:r>
+        <w:rPr>
+          <w:rFonts w:ascii="Arial" w:eastAsia="SimSun" w:hAnsi="Arial" w:cs="Arial"/>
+          <w:kern w:val="3"/>
+          <w:sz w:val="24"/>
+          <w:szCs w:val="24"/>
+          <w:lang w:eastAsia="zh-CN" w:bidi="hi-IN"/>
+        </w:rPr>
+        <w:t xml:space="preserve">pedido o </w:t>
+      </w:r>
+      <w:r>
+        <w:rPr>
+          <w:rFonts w:ascii="Arial" w:eastAsia="SimSun" w:hAnsi="Arial" w:cs="Arial"/>
+          <w:kern w:val="3"/>
+          <w:sz w:val="24"/>
+          <w:szCs w:val="24"/>
+          <w:lang w:eastAsia="zh-CN" w:bidi="hi-IN"/>
+        </w:rPr>
+        <w:t>número</w:t>
+      </w:r>
+      <w:r>
+        <w:rPr>
+          <w:rFonts w:ascii="Arial" w:eastAsia="SimSun" w:hAnsi="Arial" w:cs="Arial"/>
+          <w:kern w:val="3"/>
+          <w:sz w:val="24"/>
+          <w:szCs w:val="24"/>
+          <w:lang w:eastAsia="zh-CN" w:bidi="hi-IN"/>
+        </w:rPr>
+        <w:t xml:space="preserve"> de inserções na lista</w:t>
+      </w:r>
+      <w:r>
+        <w:rPr>
+          <w:rFonts w:ascii="Arial" w:eastAsia="SimSun" w:hAnsi="Arial" w:cs="Arial"/>
+          <w:kern w:val="3"/>
+          <w:sz w:val="24"/>
+          <w:szCs w:val="24"/>
+          <w:lang w:eastAsia="zh-CN" w:bidi="hi-IN"/>
+        </w:rPr>
+        <w:t xml:space="preserve"> e para realizar uma função para dar a ID e retornar o nome da Pessoa dizendo oi</w:t>
+      </w:r>
+      <w:r>
+        <w:rPr>
+          <w:rFonts w:ascii="Arial" w:eastAsia="SimSun" w:hAnsi="Arial" w:cs="Arial"/>
+          <w:kern w:val="3"/>
+          <w:sz w:val="24"/>
+          <w:szCs w:val="24"/>
+          <w:lang w:eastAsia="zh-CN" w:bidi="hi-IN"/>
+        </w:rPr>
+        <w:t>:</w:t>
+      </w:r>
+    </w:p>
+    <w:p>
+      <w:pPr>
+        <w:ind w:firstLine="708"/>
+        <w:jc w:val="center"/>
+        <w:rPr>
+          <w:rFonts w:ascii="Arial" w:eastAsia="SimSun" w:hAnsi="Arial" w:cs="Arial"/>
+          <w:kern w:val="3"/>
+          <w:sz w:val="24"/>
+          <w:szCs w:val="24"/>
+          <w:lang w:eastAsia="zh-CN" w:bidi="hi-IN"/>
+        </w:rPr>
+      </w:pPr>
+      <w:r>
+        <w:rPr>
+          <w:noProof/>
+        </w:rPr>
+        <w:drawing>
+          <wp:inline distT="0" distB="0" distL="0" distR="0" wp14:anchorId="25FC90BC" wp14:editId="65495396">
+            <wp:extent cx="3590925" cy="2295525"/>
+            <wp:effectExtent l="0" t="0" r="9525" b="9525"/>
+            <wp:docPr id="14" name="Imagem 14"/>
+            <wp:cNvGraphicFramePr>
+              <a:graphicFrameLocks xmlns:a="http://schemas.openxmlformats.org/drawingml/2006/main" noChangeAspect="1"/>
+            </wp:cNvGraphicFramePr>
+            <a:graphic xmlns:a="http://schemas.openxmlformats.org/drawingml/2006/main">
+              <a:graphicData uri="http://schemas.openxmlformats.org/drawingml/2006/picture">
+                <pic:pic xmlns:pic="http://schemas.openxmlformats.org/drawingml/2006/picture">
+                  <pic:nvPicPr>
+                    <pic:cNvPr id="1" name=""/>
+                    <pic:cNvPicPr/>
+                  </pic:nvPicPr>
+                  <pic:blipFill>
+                    <a:blip r:embed="rId14"/>
+                    <a:stretch>
+                      <a:fillRect/>
+                    </a:stretch>
+                  </pic:blipFill>
+                  <pic:spPr>
+                    <a:xfrm>
+                      <a:off x="0" y="0"/>
+                      <a:ext cx="3590925" cy="2295525"/>
+                    </a:xfrm>
+                    <a:prstGeom prst="rect">
+                      <a:avLst/>
+                    </a:prstGeom>
+                  </pic:spPr>
+                </pic:pic>
+              </a:graphicData>
+            </a:graphic>
+          </wp:inline>
+        </w:drawing>
+      </w:r>
+    </w:p>
+    <w:p>
+      <w:pPr>
+        <w:ind w:firstLine="708"/>
+        <w:rPr>
+          <w:rFonts w:ascii="Arial" w:eastAsia="SimSun" w:hAnsi="Arial" w:cs="Arial"/>
+          <w:kern w:val="3"/>
+          <w:sz w:val="24"/>
+          <w:szCs w:val="24"/>
+          <w:lang w:eastAsia="zh-CN" w:bidi="hi-IN"/>
+        </w:rPr>
+      </w:pPr>
+      <w:r>
+        <w:rPr>
+          <w:rFonts w:ascii="Arial" w:eastAsia="SimSun" w:hAnsi="Arial" w:cs="Arial"/>
+          <w:kern w:val="3"/>
+          <w:sz w:val="24"/>
+          <w:szCs w:val="24"/>
+          <w:lang w:eastAsia="zh-CN" w:bidi="hi-IN"/>
+        </w:rPr>
+        <w:t xml:space="preserve">Na outra lista foi adicionado 4 pessoas de </w:t>
+      </w:r>
+      <w:proofErr w:type="spellStart"/>
+      <w:r>
+        <w:rPr>
+          <w:rFonts w:ascii="Arial" w:eastAsia="SimSun" w:hAnsi="Arial" w:cs="Arial"/>
+          <w:kern w:val="3"/>
+          <w:sz w:val="24"/>
+          <w:szCs w:val="24"/>
+          <w:lang w:eastAsia="zh-CN" w:bidi="hi-IN"/>
+        </w:rPr>
+        <w:t>IDs</w:t>
+      </w:r>
+      <w:proofErr w:type="spellEnd"/>
+      <w:r>
+        <w:rPr>
+          <w:rFonts w:ascii="Arial" w:eastAsia="SimSun" w:hAnsi="Arial" w:cs="Arial"/>
+          <w:kern w:val="3"/>
+          <w:sz w:val="24"/>
+          <w:szCs w:val="24"/>
+          <w:lang w:eastAsia="zh-CN" w:bidi="hi-IN"/>
+        </w:rPr>
+        <w:t xml:space="preserve"> desordenadas, pedido o número de inserções e para o ID de </w:t>
+      </w:r>
+      <w:proofErr w:type="spellStart"/>
+      <w:r>
+        <w:rPr>
+          <w:rFonts w:ascii="Arial" w:eastAsia="SimSun" w:hAnsi="Arial" w:cs="Arial"/>
+          <w:kern w:val="3"/>
+          <w:sz w:val="24"/>
+          <w:szCs w:val="24"/>
+          <w:lang w:eastAsia="zh-CN" w:bidi="hi-IN"/>
+        </w:rPr>
+        <w:t>int</w:t>
+      </w:r>
+      <w:proofErr w:type="spellEnd"/>
+      <w:r>
+        <w:rPr>
+          <w:rFonts w:ascii="Arial" w:eastAsia="SimSun" w:hAnsi="Arial" w:cs="Arial"/>
+          <w:kern w:val="3"/>
+          <w:sz w:val="24"/>
+          <w:szCs w:val="24"/>
+          <w:lang w:eastAsia="zh-CN" w:bidi="hi-IN"/>
+        </w:rPr>
+        <w:t xml:space="preserve"> 10 dizer oi</w:t>
+      </w:r>
+      <w:r>
+        <w:rPr>
+          <w:rFonts w:ascii="Arial" w:eastAsia="SimSun" w:hAnsi="Arial" w:cs="Arial"/>
+          <w:kern w:val="3"/>
+          <w:sz w:val="24"/>
+          <w:szCs w:val="24"/>
+          <w:lang w:eastAsia="zh-CN" w:bidi="hi-IN"/>
+        </w:rPr>
+        <w:t xml:space="preserve">. </w:t>
+      </w:r>
+      <w:proofErr w:type="spellStart"/>
+      <w:r>
+        <w:rPr>
+          <w:rFonts w:ascii="Arial" w:eastAsia="SimSun" w:hAnsi="Arial" w:cs="Arial"/>
+          <w:kern w:val="3"/>
+          <w:sz w:val="24"/>
+          <w:szCs w:val="24"/>
+          <w:lang w:eastAsia="zh-CN" w:bidi="hi-IN"/>
+        </w:rPr>
+        <w:t>Ddepois</w:t>
+      </w:r>
+      <w:proofErr w:type="spellEnd"/>
+      <w:r>
+        <w:rPr>
+          <w:rFonts w:ascii="Arial" w:eastAsia="SimSun" w:hAnsi="Arial" w:cs="Arial"/>
+          <w:kern w:val="3"/>
+          <w:sz w:val="24"/>
+          <w:szCs w:val="24"/>
+          <w:lang w:eastAsia="zh-CN" w:bidi="hi-IN"/>
+        </w:rPr>
+        <w:t xml:space="preserve"> fo</w:t>
+      </w:r>
+      <w:bookmarkStart w:id="4" w:name="_GoBack"/>
+      <w:bookmarkEnd w:id="4"/>
+      <w:r>
+        <w:rPr>
+          <w:rFonts w:ascii="Arial" w:eastAsia="SimSun" w:hAnsi="Arial" w:cs="Arial"/>
+          <w:kern w:val="3"/>
+          <w:sz w:val="24"/>
+          <w:szCs w:val="24"/>
+          <w:lang w:eastAsia="zh-CN" w:bidi="hi-IN"/>
+        </w:rPr>
+        <w:t xml:space="preserve">i retirado os Objetos de </w:t>
+      </w:r>
+      <w:proofErr w:type="spellStart"/>
+      <w:r>
+        <w:rPr>
+          <w:rFonts w:ascii="Arial" w:eastAsia="SimSun" w:hAnsi="Arial" w:cs="Arial"/>
+          <w:kern w:val="3"/>
+          <w:sz w:val="24"/>
+          <w:szCs w:val="24"/>
+          <w:lang w:eastAsia="zh-CN" w:bidi="hi-IN"/>
+        </w:rPr>
+        <w:t>IDs</w:t>
+      </w:r>
+      <w:proofErr w:type="spellEnd"/>
+      <w:r>
+        <w:rPr>
+          <w:rFonts w:ascii="Arial" w:eastAsia="SimSun" w:hAnsi="Arial" w:cs="Arial"/>
+          <w:kern w:val="3"/>
+          <w:sz w:val="24"/>
+          <w:szCs w:val="24"/>
+          <w:lang w:eastAsia="zh-CN" w:bidi="hi-IN"/>
+        </w:rPr>
+        <w:t xml:space="preserve"> 3 e 0 e pedido o </w:t>
+      </w:r>
+      <w:r>
+        <w:rPr>
+          <w:rFonts w:ascii="Arial" w:eastAsia="SimSun" w:hAnsi="Arial" w:cs="Arial"/>
+          <w:kern w:val="3"/>
+          <w:sz w:val="24"/>
+          <w:szCs w:val="24"/>
+          <w:lang w:eastAsia="zh-CN" w:bidi="hi-IN"/>
+        </w:rPr>
+        <w:t>número de inserções</w:t>
+      </w:r>
+      <w:r>
+        <w:rPr>
+          <w:rFonts w:ascii="Arial" w:eastAsia="SimSun" w:hAnsi="Arial" w:cs="Arial"/>
+          <w:kern w:val="3"/>
+          <w:sz w:val="24"/>
+          <w:szCs w:val="24"/>
+          <w:lang w:eastAsia="zh-CN" w:bidi="hi-IN"/>
+        </w:rPr>
+        <w:t xml:space="preserve">. No final foi adicionado mais duas pessoas de </w:t>
+      </w:r>
+      <w:proofErr w:type="spellStart"/>
+      <w:r>
+        <w:rPr>
+          <w:rFonts w:ascii="Arial" w:eastAsia="SimSun" w:hAnsi="Arial" w:cs="Arial"/>
+          <w:kern w:val="3"/>
+          <w:sz w:val="24"/>
+          <w:szCs w:val="24"/>
+          <w:lang w:eastAsia="zh-CN" w:bidi="hi-IN"/>
+        </w:rPr>
+        <w:t>IDs</w:t>
+      </w:r>
+      <w:proofErr w:type="spellEnd"/>
+      <w:r>
+        <w:rPr>
+          <w:rFonts w:ascii="Arial" w:eastAsia="SimSun" w:hAnsi="Arial" w:cs="Arial"/>
+          <w:kern w:val="3"/>
+          <w:sz w:val="24"/>
+          <w:szCs w:val="24"/>
+          <w:lang w:eastAsia="zh-CN" w:bidi="hi-IN"/>
+        </w:rPr>
+        <w:t xml:space="preserve"> diferentes e pedido o </w:t>
+      </w:r>
+      <w:r>
+        <w:rPr>
+          <w:rFonts w:ascii="Arial" w:eastAsia="SimSun" w:hAnsi="Arial" w:cs="Arial"/>
+          <w:kern w:val="3"/>
+          <w:sz w:val="24"/>
+          <w:szCs w:val="24"/>
+          <w:lang w:eastAsia="zh-CN" w:bidi="hi-IN"/>
+        </w:rPr>
+        <w:t>número de inserções</w:t>
+      </w:r>
+      <w:r>
+        <w:rPr>
+          <w:rFonts w:ascii="Arial" w:eastAsia="SimSun" w:hAnsi="Arial" w:cs="Arial"/>
+          <w:kern w:val="3"/>
+          <w:sz w:val="24"/>
+          <w:szCs w:val="24"/>
+          <w:lang w:eastAsia="zh-CN" w:bidi="hi-IN"/>
+        </w:rPr>
+        <w:t>. O output foi:</w:t>
+      </w:r>
+    </w:p>
+    <w:p>
+      <w:pPr>
+        <w:ind w:firstLine="708"/>
+        <w:jc w:val="center"/>
+        <w:rPr>
+          <w:rFonts w:ascii="Arial" w:eastAsia="SimSun" w:hAnsi="Arial" w:cs="Arial"/>
+          <w:kern w:val="3"/>
+          <w:sz w:val="24"/>
+          <w:szCs w:val="24"/>
+          <w:lang w:eastAsia="zh-CN" w:bidi="hi-IN"/>
+        </w:rPr>
+      </w:pPr>
+      <w:r>
+        <w:rPr>
+          <w:noProof/>
+        </w:rPr>
+        <w:lastRenderedPageBreak/>
+        <w:drawing>
+          <wp:inline distT="0" distB="0" distL="0" distR="0" wp14:anchorId="4872E0DA" wp14:editId="7A28D692">
+            <wp:extent cx="2695575" cy="4972050"/>
+            <wp:effectExtent l="0" t="0" r="9525" b="0"/>
+            <wp:docPr id="15" name="Imagem 15"/>
+            <wp:cNvGraphicFramePr>
+              <a:graphicFrameLocks xmlns:a="http://schemas.openxmlformats.org/drawingml/2006/main" noChangeAspect="1"/>
+            </wp:cNvGraphicFramePr>
+            <a:graphic xmlns:a="http://schemas.openxmlformats.org/drawingml/2006/main">
+              <a:graphicData uri="http://schemas.openxmlformats.org/drawingml/2006/picture">
+                <pic:pic xmlns:pic="http://schemas.openxmlformats.org/drawingml/2006/picture">
+                  <pic:nvPicPr>
+                    <pic:cNvPr id="1" name=""/>
+                    <pic:cNvPicPr/>
+                  </pic:nvPicPr>
+                  <pic:blipFill>
+                    <a:blip r:embed="rId15"/>
+                    <a:stretch>
+                      <a:fillRect/>
+                    </a:stretch>
+                  </pic:blipFill>
+                  <pic:spPr>
+                    <a:xfrm>
+                      <a:off x="0" y="0"/>
+                      <a:ext cx="2695575" cy="4972050"/>
+                    </a:xfrm>
+                    <a:prstGeom prst="rect">
+                      <a:avLst/>
+                    </a:prstGeom>
+                  </pic:spPr>
+                </pic:pic>
+              </a:graphicData>
+            </a:graphic>
+          </wp:inline>
+        </w:drawing>
+      </w:r>
+    </w:p>
+    <w:p>
+      <w:pPr>
+        <w:rPr>
+          <w:rFonts w:ascii="Arial" w:eastAsia="SimSun" w:hAnsi="Arial" w:cs="Arial"/>
+          <w:kern w:val="3"/>
+          <w:sz w:val="24"/>
+          <w:szCs w:val="24"/>
+          <w:lang w:eastAsia="zh-CN" w:bidi="hi-IN"/>
+        </w:rPr>
+      </w:pPr>
+      <w:r>
+        <w:rPr>
+          <w:rFonts w:ascii="Arial" w:eastAsia="SimSun" w:hAnsi="Arial" w:cs="Arial"/>
+          <w:kern w:val="3"/>
+          <w:sz w:val="24"/>
+          <w:szCs w:val="24"/>
+          <w:lang w:eastAsia="zh-CN" w:bidi="hi-IN"/>
+        </w:rPr>
+        <w:tab/>
+      </w:r>
     </w:p>
     <w:sectPr>
       <w:pgSz w:w="11906" w:h="16838"/>
@@ -2360,6 +5074,29 @@
       <w:lang w:eastAsia="zh-CN" w:bidi="hi-IN"/>
     </w:rPr>
   </w:style>
+  <w:style w:type="paragraph" w:styleId="Sumrio1">
+    <w:name w:val="toc 1"/>
+    <w:basedOn w:val="Normal"/>
+    <w:next w:val="Normal"/>
+    <w:autoRedefine/>
+    <w:uiPriority w:val="39"/>
+    <w:unhideWhenUsed/>
+    <w:rsid w:val="00C77B1F"/>
+    <w:pPr>
+      <w:spacing w:after="100"/>
+    </w:pPr>
+  </w:style>
+  <w:style w:type="character" w:styleId="Hyperlink">
+    <w:name w:val="Hyperlink"/>
+    <w:basedOn w:val="Fontepargpadro"/>
+    <w:uiPriority w:val="99"/>
+    <w:unhideWhenUsed/>
+    <w:rsid w:val="00C77B1F"/>
+    <w:rPr>
+      <w:color w:val="0563C1" w:themeColor="hyperlink"/>
+      <w:u w:val="single"/>
+    </w:rPr>
+  </w:style>
 </w:styles>
 </file>
 

</xml_diff>

<commit_message>
Corrigido erro no relatorio
</commit_message>
<xml_diff>
--- a/DadosExtra/relatorio.docx
+++ b/DadosExtra/relatorio.docx
@@ -1299,7 +1299,7 @@
         </w:rPr>
         <w:fldChar w:fldCharType="separate"/>
       </w:r>
-      <w:hyperlink w:anchor="_Toc511574218" w:history="1">
+      <w:hyperlink w:anchor="_Toc511574907" w:history="1">
         <w:r>
           <w:rPr>
             <w:rStyle w:val="Hyperlink"/>
@@ -1325,7 +1325,7 @@
           <w:rPr>
             <w:noProof/>
           </w:rPr>
-          <w:instrText xml:space="preserve"> PAGEREF _Toc511574218 \h </w:instrText>
+          <w:instrText xml:space="preserve"> PAGEREF _Toc511574907 \h </w:instrText>
         </w:r>
         <w:r>
           <w:rPr>
@@ -1362,7 +1362,7 @@
           <w:noProof/>
         </w:rPr>
       </w:pPr>
-      <w:hyperlink w:anchor="_Toc511574219" w:history="1">
+      <w:hyperlink w:anchor="_Toc511574908" w:history="1">
         <w:r>
           <w:rPr>
             <w:rStyle w:val="Hyperlink"/>
@@ -1388,7 +1388,7 @@
           <w:rPr>
             <w:noProof/>
           </w:rPr>
-          <w:instrText xml:space="preserve"> PAGEREF _Toc511574219 \h </w:instrText>
+          <w:instrText xml:space="preserve"> PAGEREF _Toc511574908 \h </w:instrText>
         </w:r>
         <w:r>
           <w:rPr>
@@ -1425,7 +1425,7 @@
           <w:noProof/>
         </w:rPr>
       </w:pPr>
-      <w:hyperlink w:anchor="_Toc511574220" w:history="1">
+      <w:hyperlink w:anchor="_Toc511574909" w:history="1">
         <w:r>
           <w:rPr>
             <w:rStyle w:val="Hyperlink"/>
@@ -1433,7 +1433,7 @@
             <w:noProof/>
             <w:lang w:bidi="hi-IN"/>
           </w:rPr>
-          <w:t>2. CRIAÇÃO DO PROJETO</w:t>
+          <w:t>3. DA CRIAÇÃO DO PROJETO</w:t>
         </w:r>
         <w:r>
           <w:rPr>
@@ -1451,7 +1451,7 @@
           <w:rPr>
             <w:noProof/>
           </w:rPr>
-          <w:instrText xml:space="preserve"> PAGEREF _Toc511574220 \h </w:instrText>
+          <w:instrText xml:space="preserve"> PAGEREF _Toc511574909 \h </w:instrText>
         </w:r>
         <w:r>
           <w:rPr>
@@ -1488,7 +1488,7 @@
           <w:noProof/>
         </w:rPr>
       </w:pPr>
-      <w:hyperlink w:anchor="_Toc511574221" w:history="1">
+      <w:hyperlink w:anchor="_Toc511574910" w:history="1">
         <w:r>
           <w:rPr>
             <w:rStyle w:val="Hyperlink"/>
@@ -1496,7 +1496,7 @@
             <w:noProof/>
             <w:lang w:bidi="hi-IN"/>
           </w:rPr>
-          <w:t>3. TESTES</w:t>
+          <w:t>4. TESTES</w:t>
         </w:r>
         <w:r>
           <w:rPr>
@@ -1514,7 +1514,7 @@
           <w:rPr>
             <w:noProof/>
           </w:rPr>
-          <w:instrText xml:space="preserve"> PAGEREF _Toc511574221 \h </w:instrText>
+          <w:instrText xml:space="preserve"> PAGEREF _Toc511574910 \h </w:instrText>
         </w:r>
         <w:r>
           <w:rPr>
@@ -1567,6 +1567,8 @@
           <w:cols w:space="0"/>
         </w:sectPr>
       </w:pPr>
+      <w:bookmarkStart w:id="0" w:name="_GoBack"/>
+      <w:bookmarkEnd w:id="0"/>
     </w:p>
     <w:p>
       <w:pPr>
@@ -1580,7 +1582,7 @@
           <w:szCs w:val="24"/>
         </w:rPr>
       </w:pPr>
-      <w:bookmarkStart w:id="0" w:name="_Toc511574218"/>
+      <w:bookmarkStart w:id="1" w:name="_Toc511574907"/>
       <w:r>
         <w:rPr>
           <w:rFonts w:ascii="Arial" w:hAnsi="Arial"/>
@@ -1592,7 +1594,7 @@
         <w:lastRenderedPageBreak/>
         <w:t>1. INTRODUÇÃO</w:t>
       </w:r>
-      <w:bookmarkEnd w:id="0"/>
+      <w:bookmarkEnd w:id="1"/>
     </w:p>
     <w:p>
       <w:pPr>
@@ -1722,7 +1724,7 @@
           <w:rFonts w:ascii="Arial" w:hAnsi="Arial"/>
         </w:rPr>
       </w:pPr>
-      <w:bookmarkStart w:id="1" w:name="_Toc511574219"/>
+      <w:bookmarkStart w:id="2" w:name="_Toc511574908"/>
       <w:r>
         <w:rPr>
           <w:rFonts w:ascii="Arial" w:hAnsi="Arial"/>
@@ -1744,7 +1746,7 @@
         </w:rPr>
         <w:t>CONCEPÇÃO</w:t>
       </w:r>
-      <w:bookmarkEnd w:id="1"/>
+      <w:bookmarkEnd w:id="2"/>
     </w:p>
     <w:p>
       <w:pPr>
@@ -2053,7 +2055,7 @@
           <w:rFonts w:ascii="Arial" w:hAnsi="Arial"/>
         </w:rPr>
       </w:pPr>
-      <w:bookmarkStart w:id="2" w:name="_Toc511574220"/>
+      <w:bookmarkStart w:id="3" w:name="_Toc511574909"/>
       <w:r>
         <w:rPr>
           <w:rFonts w:ascii="Arial" w:hAnsi="Arial"/>
@@ -2063,7 +2065,7 @@
           <w:szCs w:val="24"/>
         </w:rPr>
         <w:lastRenderedPageBreak/>
-        <w:t xml:space="preserve">2. </w:t>
+        <w:t>3</w:t>
       </w:r>
       <w:r>
         <w:rPr>
@@ -2073,9 +2075,29 @@
           <w:sz w:val="24"/>
           <w:szCs w:val="24"/>
         </w:rPr>
+        <w:t xml:space="preserve">. </w:t>
+      </w:r>
+      <w:r>
+        <w:rPr>
+          <w:rFonts w:ascii="Arial" w:hAnsi="Arial"/>
+          <w:b w:val="0"/>
+          <w:bCs w:val="0"/>
+          <w:sz w:val="24"/>
+          <w:szCs w:val="24"/>
+        </w:rPr>
+        <w:t xml:space="preserve">DA </w:t>
+      </w:r>
+      <w:r>
+        <w:rPr>
+          <w:rFonts w:ascii="Arial" w:hAnsi="Arial"/>
+          <w:b w:val="0"/>
+          <w:bCs w:val="0"/>
+          <w:sz w:val="24"/>
+          <w:szCs w:val="24"/>
+        </w:rPr>
         <w:t>CRIAÇÃO DO PROJETO</w:t>
       </w:r>
-      <w:bookmarkEnd w:id="2"/>
+      <w:bookmarkEnd w:id="3"/>
     </w:p>
     <w:p>
       <w:pPr>
@@ -3239,17 +3261,7 @@
           <w:szCs w:val="24"/>
           <w:lang w:eastAsia="zh-CN" w:bidi="hi-IN"/>
         </w:rPr>
-        <w:t>com uma performance melhor</w:t>
-      </w:r>
-      <w:r>
-        <w:rPr>
-          <w:rFonts w:ascii="Arial" w:eastAsia="SimSun" w:hAnsi="Arial" w:cs="Arial"/>
-          <w:kern w:val="3"/>
-          <w:sz w:val="24"/>
-          <w:szCs w:val="24"/>
-          <w:lang w:eastAsia="zh-CN" w:bidi="hi-IN"/>
-        </w:rPr>
-        <w:t xml:space="preserve"> </w:t>
+        <w:t xml:space="preserve">com uma performance melhor </w:t>
       </w:r>
       <w:r>
         <w:rPr>
@@ -3594,7 +3606,7 @@
           <w:szCs w:val="24"/>
         </w:rPr>
       </w:pPr>
-      <w:bookmarkStart w:id="3" w:name="_Toc511574221"/>
+      <w:bookmarkStart w:id="4" w:name="_Toc511574910"/>
       <w:r>
         <w:rPr>
           <w:rFonts w:ascii="Arial" w:hAnsi="Arial"/>
@@ -3603,7 +3615,7 @@
           <w:sz w:val="24"/>
           <w:szCs w:val="24"/>
         </w:rPr>
-        <w:t>3</w:t>
+        <w:t>4</w:t>
       </w:r>
       <w:r>
         <w:rPr>
@@ -3613,19 +3625,9 @@
           <w:sz w:val="24"/>
           <w:szCs w:val="24"/>
         </w:rPr>
-        <w:t xml:space="preserve">. </w:t>
-      </w:r>
-      <w:r>
-        <w:rPr>
-          <w:rFonts w:ascii="Arial" w:hAnsi="Arial"/>
-          <w:b w:val="0"/>
-          <w:bCs w:val="0"/>
-          <w:sz w:val="24"/>
-          <w:szCs w:val="24"/>
-        </w:rPr>
-        <w:t>TESTES</w:t>
-      </w:r>
-      <w:bookmarkEnd w:id="3"/>
+        <w:t>. TESTES</w:t>
+      </w:r>
+      <w:bookmarkEnd w:id="4"/>
     </w:p>
     <w:p>
       <w:pPr>
@@ -4293,19 +4295,7 @@
           <w:szCs w:val="24"/>
           <w:lang w:eastAsia="zh-CN" w:bidi="hi-IN"/>
         </w:rPr>
-        <w:t xml:space="preserve"> fo</w:t>
-      </w:r>
-      <w:bookmarkStart w:id="4" w:name="_GoBack"/>
-      <w:bookmarkEnd w:id="4"/>
-      <w:r>
-        <w:rPr>
-          <w:rFonts w:ascii="Arial" w:eastAsia="SimSun" w:hAnsi="Arial" w:cs="Arial"/>
-          <w:kern w:val="3"/>
-          <w:sz w:val="24"/>
-          <w:szCs w:val="24"/>
-          <w:lang w:eastAsia="zh-CN" w:bidi="hi-IN"/>
-        </w:rPr>
-        <w:t xml:space="preserve">i retirado os Objetos de </w:t>
+        <w:t xml:space="preserve"> foi retirado os Objetos de </w:t>
       </w:r>
       <w:proofErr w:type="spellStart"/>
       <w:r>
@@ -4327,27 +4317,7 @@
           <w:szCs w:val="24"/>
           <w:lang w:eastAsia="zh-CN" w:bidi="hi-IN"/>
         </w:rPr>
-        <w:t xml:space="preserve"> 3 e 0 e pedido o </w:t>
-      </w:r>
-      <w:r>
-        <w:rPr>
-          <w:rFonts w:ascii="Arial" w:eastAsia="SimSun" w:hAnsi="Arial" w:cs="Arial"/>
-          <w:kern w:val="3"/>
-          <w:sz w:val="24"/>
-          <w:szCs w:val="24"/>
-          <w:lang w:eastAsia="zh-CN" w:bidi="hi-IN"/>
-        </w:rPr>
-        <w:t>número de inserções</w:t>
-      </w:r>
-      <w:r>
-        <w:rPr>
-          <w:rFonts w:ascii="Arial" w:eastAsia="SimSun" w:hAnsi="Arial" w:cs="Arial"/>
-          <w:kern w:val="3"/>
-          <w:sz w:val="24"/>
-          <w:szCs w:val="24"/>
-          <w:lang w:eastAsia="zh-CN" w:bidi="hi-IN"/>
-        </w:rPr>
-        <w:t xml:space="preserve">. No final foi adicionado mais duas pessoas de </w:t>
+        <w:t xml:space="preserve"> 3 e 0 e pedido o número de inserções. No final foi adicionado mais duas pessoas de </w:t>
       </w:r>
       <w:proofErr w:type="spellStart"/>
       <w:r>
@@ -4369,27 +4339,7 @@
           <w:szCs w:val="24"/>
           <w:lang w:eastAsia="zh-CN" w:bidi="hi-IN"/>
         </w:rPr>
-        <w:t xml:space="preserve"> diferentes e pedido o </w:t>
-      </w:r>
-      <w:r>
-        <w:rPr>
-          <w:rFonts w:ascii="Arial" w:eastAsia="SimSun" w:hAnsi="Arial" w:cs="Arial"/>
-          <w:kern w:val="3"/>
-          <w:sz w:val="24"/>
-          <w:szCs w:val="24"/>
-          <w:lang w:eastAsia="zh-CN" w:bidi="hi-IN"/>
-        </w:rPr>
-        <w:t>número de inserções</w:t>
-      </w:r>
-      <w:r>
-        <w:rPr>
-          <w:rFonts w:ascii="Arial" w:eastAsia="SimSun" w:hAnsi="Arial" w:cs="Arial"/>
-          <w:kern w:val="3"/>
-          <w:sz w:val="24"/>
-          <w:szCs w:val="24"/>
-          <w:lang w:eastAsia="zh-CN" w:bidi="hi-IN"/>
-        </w:rPr>
-        <w:t>. O output foi:</w:t>
+        <w:t xml:space="preserve"> diferentes e pedido o número de inserções. O output foi:</w:t>
       </w:r>
     </w:p>
     <w:p>

</xml_diff>